<commit_message>
Updates to SW Proj Plan
Some formatting changes, checking if contents are correct.
</commit_message>
<xml_diff>
--- a/FINAL DELIVERABLES/SWProjPlanV4.docx
+++ b/FINAL DELIVERABLES/SWProjPlanV4.docx
@@ -195,19 +195,8 @@
                 <w:sz w:val="36"/>
                 <w:szCs w:val="36"/>
               </w:rPr>
-              <w:t xml:space="preserve">R.Z. </w:t>
-            </w:r>
-            <w:proofErr w:type="spellStart"/>
-            <w:r>
-              <w:rPr>
-                <w:b/>
-                <w:color w:val="7F7F7F" w:themeColor="text1" w:themeTint="80"/>
-                <w:sz w:val="36"/>
-                <w:szCs w:val="36"/>
-              </w:rPr>
-              <w:t>Wenkstern</w:t>
-            </w:r>
-            <w:proofErr w:type="spellEnd"/>
+              <w:t>R.Z. Wenkstern</w:t>
+            </w:r>
             <w:r>
               <w:rPr>
                 <w:b/>
@@ -425,15 +414,7 @@
                 <w:b/>
                 <w:sz w:val="24"/>
               </w:rPr>
-              <w:t xml:space="preserve">Raleigh </w:t>
-            </w:r>
-            <w:proofErr w:type="spellStart"/>
-            <w:r>
-              <w:rPr>
-                <w:b/>
-                <w:sz w:val="24"/>
-              </w:rPr>
-              <w:t>Murr</w:t>
+              <w:t>Raleigh Murr</w:t>
             </w:r>
             <w:r>
               <w:rPr>
@@ -450,7 +431,6 @@
               </w:rPr>
               <w:t>y</w:t>
             </w:r>
-            <w:proofErr w:type="spellEnd"/>
           </w:p>
         </w:tc>
       </w:tr>
@@ -511,13 +491,13 @@
       <w:pPr>
         <w:pStyle w:val="Heading1"/>
       </w:pPr>
-      <w:bookmarkStart w:id="0" w:name="_Toc271205412"/>
-      <w:bookmarkStart w:id="1" w:name="_Toc416817082"/>
+      <w:bookmarkStart w:id="0" w:name="_Toc416817082"/>
+      <w:bookmarkStart w:id="1" w:name="_Toc271205412"/>
       <w:r>
         <w:lastRenderedPageBreak/>
         <w:t>Revision History</w:t>
       </w:r>
-      <w:bookmarkEnd w:id="1"/>
+      <w:bookmarkEnd w:id="0"/>
     </w:p>
     <w:tbl>
       <w:tblPr>
@@ -3512,8 +3492,6 @@
         </w:p>
       </w:sdtContent>
     </w:sdt>
-    <w:bookmarkStart w:id="2" w:name="_GoBack" w:displacedByCustomXml="prev"/>
-    <w:bookmarkEnd w:id="2" w:displacedByCustomXml="prev"/>
     <w:p>
       <w:pPr>
         <w:rPr>
@@ -3540,8 +3518,8 @@
       <w:pPr>
         <w:pStyle w:val="Heading1"/>
       </w:pPr>
-      <w:bookmarkStart w:id="3" w:name="_Toc416817083"/>
-      <w:bookmarkEnd w:id="0"/>
+      <w:bookmarkStart w:id="2" w:name="_Toc416817083"/>
+      <w:bookmarkEnd w:id="1"/>
       <w:r>
         <w:lastRenderedPageBreak/>
         <w:t xml:space="preserve">1. </w:t>
@@ -3549,7 +3527,7 @@
       <w:r>
         <w:t>Overview</w:t>
       </w:r>
-      <w:bookmarkEnd w:id="3"/>
+      <w:bookmarkEnd w:id="2"/>
     </w:p>
     <w:p>
       <w:pPr>
@@ -3569,7 +3547,6 @@
         </w:rPr>
         <w:t xml:space="preserve">he </w:t>
       </w:r>
-      <w:proofErr w:type="spellStart"/>
       <w:r>
         <w:rPr>
           <w:i/>
@@ -3584,7 +3561,6 @@
         </w:rPr>
         <w:t>eni</w:t>
       </w:r>
-      <w:proofErr w:type="spellEnd"/>
       <w:r>
         <w:rPr>
           <w:sz w:val="24"/>
@@ -3597,7 +3573,6 @@
         </w:rPr>
         <w:t xml:space="preserve">Software Project Plan describes the </w:t>
       </w:r>
-      <w:proofErr w:type="spellStart"/>
       <w:r>
         <w:rPr>
           <w:i/>
@@ -3605,7 +3580,6 @@
         </w:rPr>
         <w:t>Veni</w:t>
       </w:r>
-      <w:proofErr w:type="spellEnd"/>
       <w:r>
         <w:rPr>
           <w:sz w:val="24"/>
@@ -3630,13 +3604,13 @@
       <w:pPr>
         <w:pStyle w:val="Heading2"/>
       </w:pPr>
-      <w:bookmarkStart w:id="4" w:name="h.2et92p0" w:colFirst="0" w:colLast="0"/>
-      <w:bookmarkStart w:id="5" w:name="_Toc416817084"/>
+      <w:bookmarkStart w:id="3" w:name="h.2et92p0" w:colFirst="0" w:colLast="0"/>
+      <w:bookmarkStart w:id="4" w:name="_Toc416817084"/>
+      <w:bookmarkEnd w:id="3"/>
+      <w:r>
+        <w:t>1.1 Purpose, Scope, and Objectives</w:t>
+      </w:r>
       <w:bookmarkEnd w:id="4"/>
-      <w:r>
-        <w:t>1.1 Purpose, Scope, and Objectives</w:t>
-      </w:r>
-      <w:bookmarkEnd w:id="5"/>
     </w:p>
     <w:p>
       <w:pPr>
@@ -3667,7 +3641,6 @@
         </w:rPr>
         <w:t xml:space="preserve"> </w:t>
       </w:r>
-      <w:proofErr w:type="spellStart"/>
       <w:r>
         <w:rPr>
           <w:i/>
@@ -3676,7 +3649,6 @@
         </w:rPr>
         <w:t>Veni</w:t>
       </w:r>
-      <w:proofErr w:type="spellEnd"/>
       <w:r>
         <w:rPr>
           <w:sz w:val="24"/>
@@ -3740,7 +3712,6 @@
         </w:rPr>
         <w:t xml:space="preserve">implement, and maintain the </w:t>
       </w:r>
-      <w:proofErr w:type="spellStart"/>
       <w:r>
         <w:rPr>
           <w:i/>
@@ -3749,7 +3720,6 @@
         </w:rPr>
         <w:t>Veni</w:t>
       </w:r>
-      <w:proofErr w:type="spellEnd"/>
       <w:r>
         <w:rPr>
           <w:sz w:val="24"/>
@@ -4050,11 +4020,11 @@
       <w:pPr>
         <w:pStyle w:val="Heading2"/>
       </w:pPr>
-      <w:bookmarkStart w:id="6" w:name="_Toc416817085"/>
+      <w:bookmarkStart w:id="5" w:name="_Toc416817085"/>
       <w:r>
         <w:t>1.2 Assumptions and Constraints</w:t>
       </w:r>
-      <w:bookmarkEnd w:id="6"/>
+      <w:bookmarkEnd w:id="5"/>
     </w:p>
     <w:p/>
     <w:p>
@@ -4064,14 +4034,14 @@
           <w:sz w:val="24"/>
         </w:rPr>
       </w:pPr>
-      <w:bookmarkStart w:id="7" w:name="_Toc416817086"/>
+      <w:bookmarkStart w:id="6" w:name="_Toc416817086"/>
       <w:r>
         <w:t xml:space="preserve">1.2.1 </w:t>
       </w:r>
       <w:r>
         <w:t>Assumptions</w:t>
       </w:r>
-      <w:bookmarkEnd w:id="7"/>
+      <w:bookmarkEnd w:id="6"/>
     </w:p>
     <w:p>
       <w:pPr>
@@ -4108,7 +4078,6 @@
         </w:rPr>
         <w:t xml:space="preserve">This project will deliver the </w:t>
       </w:r>
-      <w:proofErr w:type="spellStart"/>
       <w:r>
         <w:rPr>
           <w:i/>
@@ -4127,7 +4096,6 @@
         </w:rPr>
         <w:t>eni</w:t>
       </w:r>
-      <w:proofErr w:type="spellEnd"/>
       <w:r>
         <w:rPr>
           <w:spacing w:val="1"/>
@@ -4152,7 +4120,6 @@
           <w:szCs w:val="24"/>
         </w:rPr>
       </w:pPr>
-      <w:proofErr w:type="spellStart"/>
       <w:r>
         <w:rPr>
           <w:i/>
@@ -4171,7 +4138,6 @@
         </w:rPr>
         <w:t>eni</w:t>
       </w:r>
-      <w:proofErr w:type="spellEnd"/>
       <w:r>
         <w:rPr>
           <w:spacing w:val="1"/>
@@ -4220,7 +4186,6 @@
         </w:rPr>
         <w:t xml:space="preserve">The </w:t>
       </w:r>
-      <w:proofErr w:type="spellStart"/>
       <w:r>
         <w:rPr>
           <w:i/>
@@ -4230,7 +4195,6 @@
         </w:rPr>
         <w:t>Veni</w:t>
       </w:r>
-      <w:proofErr w:type="spellEnd"/>
       <w:r>
         <w:rPr>
           <w:spacing w:val="1"/>
@@ -4295,7 +4259,6 @@
         </w:rPr>
         <w:t xml:space="preserve">During development, the </w:t>
       </w:r>
-      <w:proofErr w:type="spellStart"/>
       <w:r>
         <w:rPr>
           <w:i/>
@@ -4305,7 +4268,6 @@
         </w:rPr>
         <w:t>Veni</w:t>
       </w:r>
-      <w:proofErr w:type="spellEnd"/>
       <w:r>
         <w:rPr>
           <w:spacing w:val="1"/>
@@ -4322,7 +4284,6 @@
         </w:rPr>
         <w:t xml:space="preserve"> will interact with a cloud-hosted </w:t>
       </w:r>
-      <w:proofErr w:type="spellStart"/>
       <w:r>
         <w:rPr>
           <w:i/>
@@ -4332,32 +4293,13 @@
         </w:rPr>
         <w:t>Veni</w:t>
       </w:r>
-      <w:proofErr w:type="spellEnd"/>
       <w:r>
         <w:rPr>
           <w:spacing w:val="1"/>
           <w:sz w:val="24"/>
           <w:szCs w:val="24"/>
         </w:rPr>
-        <w:t xml:space="preserve">-specific </w:t>
-      </w:r>
-      <w:proofErr w:type="spellStart"/>
-      <w:r>
-        <w:rPr>
-          <w:spacing w:val="1"/>
-          <w:sz w:val="24"/>
-          <w:szCs w:val="24"/>
-        </w:rPr>
-        <w:t>VistA</w:t>
-      </w:r>
-      <w:proofErr w:type="spellEnd"/>
-      <w:r>
-        <w:rPr>
-          <w:spacing w:val="1"/>
-          <w:sz w:val="24"/>
-          <w:szCs w:val="24"/>
-        </w:rPr>
-        <w:t xml:space="preserve"> instance.</w:t>
+        <w:t>-specific VistA instance.</w:t>
       </w:r>
     </w:p>
     <w:p>
@@ -4397,25 +4339,7 @@
           <w:sz w:val="24"/>
           <w:szCs w:val="24"/>
         </w:rPr>
-        <w:t xml:space="preserve">-hosted “sandbox” </w:t>
-      </w:r>
-      <w:proofErr w:type="spellStart"/>
-      <w:r>
-        <w:rPr>
-          <w:spacing w:val="1"/>
-          <w:sz w:val="24"/>
-          <w:szCs w:val="24"/>
-        </w:rPr>
-        <w:t>VistA</w:t>
-      </w:r>
-      <w:proofErr w:type="spellEnd"/>
-      <w:r>
-        <w:rPr>
-          <w:spacing w:val="1"/>
-          <w:sz w:val="24"/>
-          <w:szCs w:val="24"/>
-        </w:rPr>
-        <w:t xml:space="preserve"> system. </w:t>
+        <w:t xml:space="preserve">-hosted “sandbox” VistA system. </w:t>
       </w:r>
     </w:p>
     <w:p>
@@ -4605,11 +4529,11 @@
       <w:pPr>
         <w:pStyle w:val="Heading2"/>
       </w:pPr>
-      <w:bookmarkStart w:id="8" w:name="_Toc416817087"/>
+      <w:bookmarkStart w:id="7" w:name="_Toc416817087"/>
       <w:r>
         <w:t>1.3 Project Deliverables</w:t>
       </w:r>
-      <w:bookmarkEnd w:id="8"/>
+      <w:bookmarkEnd w:id="7"/>
     </w:p>
     <w:p>
       <w:pPr>
@@ -4713,7 +4637,6 @@
           <w:szCs w:val="24"/>
         </w:rPr>
       </w:pPr>
-      <w:proofErr w:type="spellStart"/>
       <w:r>
         <w:rPr>
           <w:i/>
@@ -4732,7 +4655,6 @@
         </w:rPr>
         <w:t>eni</w:t>
       </w:r>
-      <w:proofErr w:type="spellEnd"/>
       <w:r>
         <w:rPr>
           <w:spacing w:val="1"/>
@@ -4760,7 +4682,6 @@
         <w:spacing w:before="4" w:after="0"/>
         <w:ind w:left="270" w:hanging="270"/>
       </w:pPr>
-      <w:proofErr w:type="spellStart"/>
       <w:r>
         <w:rPr>
           <w:i/>
@@ -4779,7 +4700,6 @@
         </w:rPr>
         <w:t>eni</w:t>
       </w:r>
-      <w:proofErr w:type="spellEnd"/>
       <w:r>
         <w:rPr>
           <w:spacing w:val="1"/>
@@ -4932,11 +4852,11 @@
       <w:pPr>
         <w:pStyle w:val="Heading2"/>
       </w:pPr>
-      <w:bookmarkStart w:id="9" w:name="_Toc416817088"/>
+      <w:bookmarkStart w:id="8" w:name="_Toc416817088"/>
       <w:r>
         <w:t>1.4 Schedule and Budget Summary</w:t>
       </w:r>
-      <w:bookmarkEnd w:id="9"/>
+      <w:bookmarkEnd w:id="8"/>
     </w:p>
     <w:p>
       <w:pPr>
@@ -5056,9 +4976,9 @@
       <w:pPr>
         <w:pStyle w:val="Heading1"/>
       </w:pPr>
-      <w:bookmarkStart w:id="10" w:name="h.2s8eyo1" w:colFirst="0" w:colLast="0"/>
-      <w:bookmarkStart w:id="11" w:name="_Toc416817089"/>
-      <w:bookmarkEnd w:id="10"/>
+      <w:bookmarkStart w:id="9" w:name="h.2s8eyo1" w:colFirst="0" w:colLast="0"/>
+      <w:bookmarkStart w:id="10" w:name="_Toc416817089"/>
+      <w:bookmarkEnd w:id="9"/>
       <w:r>
         <w:lastRenderedPageBreak/>
         <w:t>2</w:t>
@@ -5069,7 +4989,7 @@
       <w:r>
         <w:t>Project Organization</w:t>
       </w:r>
-      <w:bookmarkEnd w:id="11"/>
+      <w:bookmarkEnd w:id="10"/>
     </w:p>
     <w:p>
       <w:pPr>
@@ -5269,17 +5189,8 @@
           <w:sz w:val="24"/>
           <w:szCs w:val="24"/>
         </w:rPr>
-        <w:t xml:space="preserve">Raleigh </w:t>
-      </w:r>
-      <w:proofErr w:type="spellStart"/>
-      <w:r>
-        <w:rPr>
-          <w:sz w:val="24"/>
-          <w:szCs w:val="24"/>
-        </w:rPr>
-        <w:t>Murráy</w:t>
-      </w:r>
-      <w:proofErr w:type="spellEnd"/>
+        <w:t>Raleigh Murráy</w:t>
+      </w:r>
     </w:p>
     <w:p>
       <w:pPr>
@@ -5414,16 +5325,16 @@
       <w:pPr>
         <w:pStyle w:val="Heading2"/>
       </w:pPr>
-      <w:bookmarkStart w:id="12" w:name="h.17dp8vu" w:colFirst="0" w:colLast="0"/>
-      <w:bookmarkStart w:id="13" w:name="_Toc416817090"/>
+      <w:bookmarkStart w:id="11" w:name="h.17dp8vu" w:colFirst="0" w:colLast="0"/>
+      <w:bookmarkStart w:id="12" w:name="_Toc416817090"/>
+      <w:bookmarkEnd w:id="11"/>
+      <w:r>
+        <w:t xml:space="preserve">2.1 </w:t>
+      </w:r>
+      <w:r>
+        <w:t>Roles and Responsibilities</w:t>
+      </w:r>
       <w:bookmarkEnd w:id="12"/>
-      <w:r>
-        <w:t xml:space="preserve">2.1 </w:t>
-      </w:r>
-      <w:r>
-        <w:t>Roles and Responsibilities</w:t>
-      </w:r>
-      <w:bookmarkEnd w:id="13"/>
       <w:r>
         <w:t xml:space="preserve"> </w:t>
       </w:r>
@@ -5437,10 +5348,10 @@
           <w:szCs w:val="24"/>
         </w:rPr>
       </w:pPr>
-      <w:bookmarkStart w:id="14" w:name="h.26in1rg" w:colFirst="0" w:colLast="0"/>
-      <w:bookmarkStart w:id="15" w:name="h.58vk9qsrslk2" w:colFirst="0" w:colLast="0"/>
+      <w:bookmarkStart w:id="13" w:name="h.26in1rg" w:colFirst="0" w:colLast="0"/>
+      <w:bookmarkStart w:id="14" w:name="h.58vk9qsrslk2" w:colFirst="0" w:colLast="0"/>
+      <w:bookmarkEnd w:id="13"/>
       <w:bookmarkEnd w:id="14"/>
-      <w:bookmarkEnd w:id="15"/>
       <w:r>
         <w:rPr>
           <w:rFonts w:ascii="Calibri" w:eastAsia="Calibri" w:hAnsi="Calibri" w:cs="Calibri"/>
@@ -5899,7 +5810,7 @@
       <w:pPr>
         <w:pStyle w:val="Heading1"/>
       </w:pPr>
-      <w:bookmarkStart w:id="16" w:name="_Toc416817091"/>
+      <w:bookmarkStart w:id="15" w:name="_Toc416817091"/>
       <w:r>
         <w:lastRenderedPageBreak/>
         <w:t>3</w:t>
@@ -5909,6 +5820,53 @@
       </w:r>
       <w:r>
         <w:t>Managerial Process Plan</w:t>
+      </w:r>
+      <w:bookmarkEnd w:id="15"/>
+    </w:p>
+    <w:p>
+      <w:pPr>
+        <w:rPr>
+          <w:sz w:val="24"/>
+          <w:szCs w:val="24"/>
+        </w:rPr>
+      </w:pPr>
+      <w:r>
+        <w:rPr>
+          <w:sz w:val="24"/>
+          <w:szCs w:val="24"/>
+        </w:rPr>
+        <w:t>Th</w:t>
+      </w:r>
+      <w:r>
+        <w:rPr>
+          <w:sz w:val="24"/>
+          <w:szCs w:val="24"/>
+        </w:rPr>
+        <w:t>is section details the process for how the manager will handle schedule deviations during the project lifecycle in order to</w:t>
+      </w:r>
+      <w:r>
+        <w:rPr>
+          <w:sz w:val="24"/>
+          <w:szCs w:val="24"/>
+        </w:rPr>
+        <w:t xml:space="preserve"> deliver a software product that will satisfy the needs of the client as outlined in the SRS. </w:t>
+      </w:r>
+    </w:p>
+    <w:p>
+      <w:pPr>
+        <w:rPr>
+          <w:sz w:val="24"/>
+          <w:szCs w:val="24"/>
+        </w:rPr>
+      </w:pPr>
+    </w:p>
+    <w:p>
+      <w:pPr>
+        <w:pStyle w:val="Heading2"/>
+      </w:pPr>
+      <w:bookmarkStart w:id="16" w:name="_Toc416817092"/>
+      <w:r>
+        <w:t>3.1 Start-up Plan</w:t>
       </w:r>
       <w:bookmarkEnd w:id="16"/>
     </w:p>
@@ -5924,38 +5882,72 @@
           <w:sz w:val="24"/>
           <w:szCs w:val="24"/>
         </w:rPr>
-        <w:t>Th</w:t>
-      </w:r>
-      <w:r>
-        <w:rPr>
-          <w:sz w:val="24"/>
-          <w:szCs w:val="24"/>
-        </w:rPr>
-        <w:t>is section details the process for how the manager will handle schedule deviations during the project lifecycle in order to</w:t>
-      </w:r>
-      <w:r>
-        <w:rPr>
-          <w:sz w:val="24"/>
-          <w:szCs w:val="24"/>
-        </w:rPr>
-        <w:t xml:space="preserve"> deliver a software product that will satisfy the needs of the client as outlined in the SRS. </w:t>
+        <w:t xml:space="preserve">The </w:t>
+      </w:r>
+      <w:r>
+        <w:rPr>
+          <w:sz w:val="24"/>
+          <w:szCs w:val="24"/>
+        </w:rPr>
+        <w:t xml:space="preserve">following section addresses </w:t>
+      </w:r>
+      <w:r>
+        <w:rPr>
+          <w:sz w:val="24"/>
+          <w:szCs w:val="24"/>
+        </w:rPr>
+        <w:t xml:space="preserve">the resources and materials needed to start the project and will include: </w:t>
+      </w:r>
+      <w:r>
+        <w:rPr>
+          <w:sz w:val="24"/>
+          <w:szCs w:val="24"/>
+        </w:rPr>
+        <w:t xml:space="preserve">the </w:t>
+      </w:r>
+      <w:r>
+        <w:rPr>
+          <w:sz w:val="24"/>
+          <w:szCs w:val="24"/>
+        </w:rPr>
+        <w:t xml:space="preserve">estimation plan, </w:t>
+      </w:r>
+      <w:r>
+        <w:rPr>
+          <w:sz w:val="24"/>
+          <w:szCs w:val="24"/>
+        </w:rPr>
+        <w:t xml:space="preserve">the </w:t>
+      </w:r>
+      <w:r>
+        <w:rPr>
+          <w:sz w:val="24"/>
+          <w:szCs w:val="24"/>
+        </w:rPr>
+        <w:t xml:space="preserve">staffing plan, </w:t>
+      </w:r>
+      <w:r>
+        <w:rPr>
+          <w:sz w:val="24"/>
+          <w:szCs w:val="24"/>
+        </w:rPr>
+        <w:t xml:space="preserve">and the </w:t>
+      </w:r>
+      <w:r>
+        <w:rPr>
+          <w:sz w:val="24"/>
+          <w:szCs w:val="24"/>
+        </w:rPr>
+        <w:t>resource acquisition plan.</w:t>
       </w:r>
     </w:p>
     <w:p>
       <w:pPr>
-        <w:rPr>
-          <w:sz w:val="24"/>
-          <w:szCs w:val="24"/>
-        </w:rPr>
-      </w:pPr>
-    </w:p>
-    <w:p>
-      <w:pPr>
-        <w:pStyle w:val="Heading2"/>
-      </w:pPr>
-      <w:bookmarkStart w:id="17" w:name="_Toc416817092"/>
-      <w:r>
-        <w:t>3.1 Start-up Plan</w:t>
+        <w:pStyle w:val="Heading3"/>
+      </w:pPr>
+      <w:bookmarkStart w:id="17" w:name="_Toc416817093"/>
+      <w:r>
+        <w:t>3.1.1 Estimation Plan</w:t>
       </w:r>
       <w:bookmarkEnd w:id="17"/>
     </w:p>
@@ -5971,127 +5963,46 @@
           <w:sz w:val="24"/>
           <w:szCs w:val="24"/>
         </w:rPr>
-        <w:t xml:space="preserve">The </w:t>
-      </w:r>
-      <w:r>
-        <w:rPr>
-          <w:sz w:val="24"/>
-          <w:szCs w:val="24"/>
-        </w:rPr>
-        <w:t xml:space="preserve">following section addresses </w:t>
-      </w:r>
-      <w:r>
-        <w:rPr>
-          <w:sz w:val="24"/>
-          <w:szCs w:val="24"/>
-        </w:rPr>
-        <w:t xml:space="preserve">the resources and materials needed to start the project and will include: </w:t>
-      </w:r>
-      <w:r>
-        <w:rPr>
-          <w:sz w:val="24"/>
-          <w:szCs w:val="24"/>
-        </w:rPr>
-        <w:t xml:space="preserve">the </w:t>
-      </w:r>
-      <w:r>
-        <w:rPr>
-          <w:sz w:val="24"/>
-          <w:szCs w:val="24"/>
-        </w:rPr>
-        <w:t xml:space="preserve">estimation plan, </w:t>
-      </w:r>
-      <w:r>
-        <w:rPr>
-          <w:sz w:val="24"/>
-          <w:szCs w:val="24"/>
-        </w:rPr>
-        <w:t xml:space="preserve">the </w:t>
-      </w:r>
-      <w:r>
-        <w:rPr>
-          <w:sz w:val="24"/>
-          <w:szCs w:val="24"/>
-        </w:rPr>
-        <w:t xml:space="preserve">staffing plan, </w:t>
-      </w:r>
-      <w:r>
-        <w:rPr>
-          <w:sz w:val="24"/>
-          <w:szCs w:val="24"/>
-        </w:rPr>
-        <w:t xml:space="preserve">and the </w:t>
-      </w:r>
-      <w:r>
-        <w:rPr>
-          <w:sz w:val="24"/>
-          <w:szCs w:val="24"/>
-        </w:rPr>
-        <w:t>resource acquisition plan.</w:t>
+        <w:t>The team is using a time-boxed agile process, and therefore have established initial estimates and plan to update them as the project progresses</w:t>
+      </w:r>
+      <w:r>
+        <w:rPr>
+          <w:sz w:val="24"/>
+          <w:szCs w:val="24"/>
+        </w:rPr>
+        <w:t xml:space="preserve"> based on each individual</w:t>
+      </w:r>
+      <w:r>
+        <w:rPr>
+          <w:sz w:val="24"/>
+          <w:szCs w:val="24"/>
+        </w:rPr>
+        <w:t>’</w:t>
+      </w:r>
+      <w:r>
+        <w:rPr>
+          <w:sz w:val="24"/>
+          <w:szCs w:val="24"/>
+        </w:rPr>
+        <w:t>s assessment of their workload</w:t>
+      </w:r>
+      <w:r>
+        <w:rPr>
+          <w:sz w:val="24"/>
+          <w:szCs w:val="24"/>
+        </w:rPr>
+        <w:t xml:space="preserve">.  </w:t>
       </w:r>
     </w:p>
     <w:p>
       <w:pPr>
         <w:pStyle w:val="Heading3"/>
       </w:pPr>
-      <w:bookmarkStart w:id="18" w:name="_Toc416817093"/>
-      <w:r>
-        <w:t>3.1.1 Estimation Plan</w:t>
+      <w:bookmarkStart w:id="18" w:name="_Toc416817094"/>
+      <w:r>
+        <w:t>3.1.2 Staffing Plan</w:t>
       </w:r>
       <w:bookmarkEnd w:id="18"/>
-    </w:p>
-    <w:p>
-      <w:pPr>
-        <w:rPr>
-          <w:sz w:val="24"/>
-          <w:szCs w:val="24"/>
-        </w:rPr>
-      </w:pPr>
-      <w:r>
-        <w:rPr>
-          <w:sz w:val="24"/>
-          <w:szCs w:val="24"/>
-        </w:rPr>
-        <w:t>The team is using a time-boxed agile process, and therefore have established initial estimates and plan to update them as the project progresses</w:t>
-      </w:r>
-      <w:r>
-        <w:rPr>
-          <w:sz w:val="24"/>
-          <w:szCs w:val="24"/>
-        </w:rPr>
-        <w:t xml:space="preserve"> based on each individual</w:t>
-      </w:r>
-      <w:r>
-        <w:rPr>
-          <w:sz w:val="24"/>
-          <w:szCs w:val="24"/>
-        </w:rPr>
-        <w:t>’</w:t>
-      </w:r>
-      <w:r>
-        <w:rPr>
-          <w:sz w:val="24"/>
-          <w:szCs w:val="24"/>
-        </w:rPr>
-        <w:t>s assessment of their workload</w:t>
-      </w:r>
-      <w:r>
-        <w:rPr>
-          <w:sz w:val="24"/>
-          <w:szCs w:val="24"/>
-        </w:rPr>
-        <w:t xml:space="preserve">.  </w:t>
-      </w:r>
-    </w:p>
-    <w:p>
-      <w:pPr>
-        <w:pStyle w:val="Heading3"/>
-      </w:pPr>
-      <w:bookmarkStart w:id="19" w:name="_Toc416817094"/>
-      <w:r>
-        <w:t>3.1.2 Staffing Plan</w:t>
-      </w:r>
-      <w:bookmarkEnd w:id="19"/>
     </w:p>
     <w:p>
       <w:pPr>
@@ -6627,11 +6538,11 @@
       <w:pPr>
         <w:pStyle w:val="Heading3"/>
       </w:pPr>
-      <w:bookmarkStart w:id="20" w:name="_Toc416817095"/>
+      <w:bookmarkStart w:id="19" w:name="_Toc416817095"/>
       <w:r>
         <w:t>3.1.3 Resource Acquisition Plan</w:t>
       </w:r>
-      <w:bookmarkEnd w:id="20"/>
+      <w:bookmarkEnd w:id="19"/>
     </w:p>
     <w:p>
       <w:pPr>
@@ -6663,7 +6574,6 @@
           <w:sz w:val="24"/>
         </w:rPr>
       </w:pPr>
-      <w:proofErr w:type="spellStart"/>
       <w:r>
         <w:rPr>
           <w:i/>
@@ -6671,7 +6581,6 @@
         </w:rPr>
         <w:t>Veni</w:t>
       </w:r>
-      <w:proofErr w:type="spellEnd"/>
       <w:r>
         <w:rPr>
           <w:sz w:val="24"/>
@@ -6720,10 +6629,71 @@
       <w:pPr>
         <w:pStyle w:val="Heading2"/>
       </w:pPr>
-      <w:bookmarkStart w:id="21" w:name="_Toc416817096"/>
+      <w:bookmarkStart w:id="20" w:name="_Toc416817096"/>
       <w:r>
         <w:lastRenderedPageBreak/>
         <w:t>3.2 Work Plan</w:t>
+      </w:r>
+      <w:bookmarkEnd w:id="20"/>
+    </w:p>
+    <w:p>
+      <w:pPr>
+        <w:rPr>
+          <w:sz w:val="24"/>
+          <w:szCs w:val="24"/>
+        </w:rPr>
+      </w:pPr>
+      <w:r>
+        <w:rPr>
+          <w:sz w:val="24"/>
+          <w:szCs w:val="24"/>
+        </w:rPr>
+        <w:t>The SPMP will specify the work activities, sc</w:t>
+      </w:r>
+      <w:r>
+        <w:rPr>
+          <w:sz w:val="24"/>
+          <w:szCs w:val="24"/>
+        </w:rPr>
+        <w:t>hedule</w:t>
+      </w:r>
+      <w:r>
+        <w:rPr>
+          <w:sz w:val="24"/>
+          <w:szCs w:val="24"/>
+        </w:rPr>
+        <w:t>,</w:t>
+      </w:r>
+      <w:r>
+        <w:rPr>
+          <w:sz w:val="24"/>
+          <w:szCs w:val="24"/>
+        </w:rPr>
+        <w:t xml:space="preserve"> and resources for this</w:t>
+      </w:r>
+      <w:r>
+        <w:rPr>
+          <w:sz w:val="24"/>
+          <w:szCs w:val="24"/>
+        </w:rPr>
+        <w:t xml:space="preserve"> project.</w:t>
+      </w:r>
+    </w:p>
+    <w:p>
+      <w:pPr>
+        <w:rPr>
+          <w:sz w:val="24"/>
+          <w:szCs w:val="24"/>
+        </w:rPr>
+      </w:pPr>
+    </w:p>
+    <w:p>
+      <w:pPr>
+        <w:pStyle w:val="Heading3"/>
+      </w:pPr>
+      <w:bookmarkStart w:id="21" w:name="_Toc416817097"/>
+      <w:r>
+        <w:t>3.2.1 Work Activities</w:t>
       </w:r>
       <w:bookmarkEnd w:id="21"/>
     </w:p>
@@ -6739,70 +6709,8 @@
           <w:sz w:val="24"/>
           <w:szCs w:val="24"/>
         </w:rPr>
-        <w:t>The SPMP will specify the work activities, sc</w:t>
-      </w:r>
-      <w:r>
-        <w:rPr>
-          <w:sz w:val="24"/>
-          <w:szCs w:val="24"/>
-        </w:rPr>
-        <w:t>hedule</w:t>
-      </w:r>
-      <w:r>
-        <w:rPr>
-          <w:sz w:val="24"/>
-          <w:szCs w:val="24"/>
-        </w:rPr>
-        <w:t>,</w:t>
-      </w:r>
-      <w:r>
-        <w:rPr>
-          <w:sz w:val="24"/>
-          <w:szCs w:val="24"/>
-        </w:rPr>
-        <w:t xml:space="preserve"> and resources for this</w:t>
-      </w:r>
-      <w:r>
-        <w:rPr>
-          <w:sz w:val="24"/>
-          <w:szCs w:val="24"/>
-        </w:rPr>
-        <w:t xml:space="preserve"> project.</w:t>
-      </w:r>
-    </w:p>
-    <w:p>
-      <w:pPr>
-        <w:rPr>
-          <w:sz w:val="24"/>
-          <w:szCs w:val="24"/>
-        </w:rPr>
-      </w:pPr>
-    </w:p>
-    <w:p>
-      <w:pPr>
-        <w:pStyle w:val="Heading3"/>
-      </w:pPr>
-      <w:bookmarkStart w:id="22" w:name="_Toc416817097"/>
-      <w:r>
-        <w:t>3.2.1 Work Activities</w:t>
-      </w:r>
-      <w:bookmarkEnd w:id="22"/>
-    </w:p>
-    <w:p>
-      <w:pPr>
-        <w:rPr>
-          <w:sz w:val="24"/>
-          <w:szCs w:val="24"/>
-        </w:rPr>
-      </w:pPr>
-      <w:r>
-        <w:rPr>
-          <w:sz w:val="24"/>
-          <w:szCs w:val="24"/>
-        </w:rPr>
         <w:t xml:space="preserve">The overall project plan for the </w:t>
       </w:r>
-      <w:proofErr w:type="spellStart"/>
       <w:r>
         <w:rPr>
           <w:i/>
@@ -6819,7 +6727,6 @@
         </w:rPr>
         <w:t>eni</w:t>
       </w:r>
-      <w:proofErr w:type="spellEnd"/>
       <w:r>
         <w:rPr>
           <w:sz w:val="24"/>
@@ -7060,7 +6967,6 @@
                 <w:rFonts w:ascii="Calibri" w:eastAsia="Times New Roman" w:hAnsi="Calibri" w:cs="Times New Roman"/>
               </w:rPr>
             </w:pPr>
-            <w:proofErr w:type="spellStart"/>
             <w:r>
               <w:rPr>
                 <w:rFonts w:ascii="Calibri" w:eastAsia="Times New Roman" w:hAnsi="Calibri" w:cs="Times New Roman"/>
@@ -7068,17 +6974,7 @@
                 <w:bCs/>
                 <w:color w:val="000000"/>
               </w:rPr>
-              <w:t>Veni</w:t>
-            </w:r>
-            <w:proofErr w:type="spellEnd"/>
-            <w:r>
-              <w:rPr>
-                <w:rFonts w:ascii="Calibri" w:eastAsia="Times New Roman" w:hAnsi="Calibri" w:cs="Times New Roman"/>
-                <w:b/>
-                <w:bCs/>
-                <w:color w:val="000000"/>
-              </w:rPr>
-              <w:t xml:space="preserve"> System Project</w:t>
+              <w:t>Veni System Project Phase 1: Initial Prototype</w:t>
             </w:r>
           </w:p>
         </w:tc>
@@ -16326,11 +16222,11 @@
       <w:pPr>
         <w:pStyle w:val="Heading3"/>
       </w:pPr>
-      <w:bookmarkStart w:id="23" w:name="_Toc416817098"/>
+      <w:bookmarkStart w:id="22" w:name="_Toc416817098"/>
       <w:r>
         <w:t>3.2.2 Schedule/Resource/Budget Allocation</w:t>
       </w:r>
-      <w:bookmarkEnd w:id="23"/>
+      <w:bookmarkEnd w:id="22"/>
     </w:p>
     <w:p>
       <w:pPr>
@@ -16724,17 +16620,8 @@
                 <w:rFonts w:ascii="Calibri" w:eastAsia="Times New Roman" w:hAnsi="Calibri" w:cs="Times New Roman"/>
                 <w:color w:val="000000"/>
               </w:rPr>
-              <w:t xml:space="preserve">Raleigh </w:t>
-            </w:r>
-            <w:proofErr w:type="spellStart"/>
-            <w:r>
-              <w:rPr>
-                <w:rFonts w:ascii="Calibri" w:eastAsia="Times New Roman" w:hAnsi="Calibri" w:cs="Times New Roman"/>
-                <w:color w:val="000000"/>
-              </w:rPr>
-              <w:t>Murráy</w:t>
-            </w:r>
-            <w:proofErr w:type="spellEnd"/>
+              <w:t>Raleigh Murráy</w:t>
+            </w:r>
           </w:p>
         </w:tc>
         <w:tc>
@@ -16938,11 +16825,11 @@
       <w:pPr>
         <w:pStyle w:val="Heading2"/>
       </w:pPr>
-      <w:bookmarkStart w:id="24" w:name="_Toc416817099"/>
+      <w:bookmarkStart w:id="23" w:name="_Toc416817099"/>
       <w:r>
         <w:t>3.3 Risk Management Plan</w:t>
       </w:r>
-      <w:bookmarkEnd w:id="24"/>
+      <w:bookmarkEnd w:id="23"/>
     </w:p>
     <w:p>
       <w:pPr>
@@ -17046,11 +16933,11 @@
           <w:rFonts w:asciiTheme="minorHAnsi" w:hAnsiTheme="minorHAnsi"/>
         </w:rPr>
       </w:pPr>
-      <w:bookmarkStart w:id="25" w:name="_Toc416817100"/>
+      <w:bookmarkStart w:id="24" w:name="_Toc416817100"/>
       <w:r>
         <w:t>3.3.1 Risk Identification</w:t>
       </w:r>
-      <w:bookmarkEnd w:id="25"/>
+      <w:bookmarkEnd w:id="24"/>
     </w:p>
     <w:p>
       <w:pPr>
@@ -17967,11 +17854,11 @@
       <w:pPr>
         <w:pStyle w:val="Heading3"/>
       </w:pPr>
-      <w:bookmarkStart w:id="26" w:name="_Toc416817101"/>
+      <w:bookmarkStart w:id="25" w:name="_Toc416817101"/>
       <w:r>
         <w:t>3.3.2 Risk Analysis</w:t>
       </w:r>
-      <w:bookmarkEnd w:id="26"/>
+      <w:bookmarkEnd w:id="25"/>
     </w:p>
     <w:p>
       <w:pPr>
@@ -18207,11 +18094,11 @@
       <w:pPr>
         <w:pStyle w:val="Heading3"/>
       </w:pPr>
-      <w:bookmarkStart w:id="27" w:name="_Toc416817102"/>
+      <w:bookmarkStart w:id="26" w:name="_Toc416817102"/>
       <w:r>
         <w:t>3.3.3 Risk Mitigation</w:t>
       </w:r>
-      <w:bookmarkEnd w:id="27"/>
+      <w:bookmarkEnd w:id="26"/>
     </w:p>
     <w:p>
       <w:pPr>
@@ -18515,14 +18402,134 @@
       <w:pPr>
         <w:pStyle w:val="Heading1"/>
       </w:pPr>
-      <w:bookmarkStart w:id="28" w:name="_Toc416817103"/>
+      <w:bookmarkStart w:id="27" w:name="_Toc416817103"/>
       <w:r>
         <w:t>4. Technical Process Plan</w:t>
+      </w:r>
+      <w:bookmarkEnd w:id="27"/>
+    </w:p>
+    <w:p>
+      <w:pPr>
+        <w:rPr>
+          <w:sz w:val="24"/>
+          <w:szCs w:val="24"/>
+        </w:rPr>
+      </w:pPr>
+      <w:r>
+        <w:rPr>
+          <w:sz w:val="24"/>
+          <w:szCs w:val="24"/>
+        </w:rPr>
+        <w:t xml:space="preserve">The </w:t>
+      </w:r>
+      <w:r>
+        <w:rPr>
+          <w:sz w:val="24"/>
+          <w:szCs w:val="24"/>
+        </w:rPr>
+        <w:t>following section</w:t>
+      </w:r>
+      <w:r>
+        <w:rPr>
+          <w:sz w:val="24"/>
+          <w:szCs w:val="24"/>
+        </w:rPr>
+        <w:t xml:space="preserve"> will </w:t>
+      </w:r>
+      <w:r>
+        <w:rPr>
+          <w:sz w:val="24"/>
+          <w:szCs w:val="24"/>
+        </w:rPr>
+        <w:t>cover</w:t>
+      </w:r>
+      <w:r>
+        <w:rPr>
+          <w:sz w:val="24"/>
+          <w:szCs w:val="24"/>
+        </w:rPr>
+        <w:t xml:space="preserve"> the </w:t>
+      </w:r>
+      <w:r>
+        <w:rPr>
+          <w:sz w:val="24"/>
+          <w:szCs w:val="24"/>
+        </w:rPr>
+        <w:t xml:space="preserve">plans </w:t>
+      </w:r>
+      <w:r>
+        <w:rPr>
+          <w:sz w:val="24"/>
+          <w:szCs w:val="24"/>
+        </w:rPr>
+        <w:t>used to develop the work products, project infrastructure</w:t>
+      </w:r>
+      <w:r>
+        <w:rPr>
+          <w:sz w:val="24"/>
+          <w:szCs w:val="24"/>
+        </w:rPr>
+        <w:t>,</w:t>
+      </w:r>
+      <w:r>
+        <w:rPr>
+          <w:sz w:val="24"/>
+          <w:szCs w:val="24"/>
+        </w:rPr>
+        <w:t xml:space="preserve"> and </w:t>
+      </w:r>
+      <w:r>
+        <w:rPr>
+          <w:i/>
+          <w:sz w:val="24"/>
+          <w:szCs w:val="24"/>
+        </w:rPr>
+        <w:t>V</w:t>
+      </w:r>
+      <w:r>
+        <w:rPr>
+          <w:i/>
+          <w:sz w:val="24"/>
+          <w:szCs w:val="24"/>
+        </w:rPr>
+        <w:t>eni</w:t>
+      </w:r>
+      <w:r>
+        <w:rPr>
+          <w:sz w:val="24"/>
+          <w:szCs w:val="24"/>
+        </w:rPr>
+        <w:t xml:space="preserve"> system</w:t>
+      </w:r>
+      <w:r>
+        <w:rPr>
+          <w:sz w:val="24"/>
+          <w:szCs w:val="24"/>
+        </w:rPr>
+        <w:t xml:space="preserve"> acceptance plan.</w:t>
+      </w:r>
+    </w:p>
+    <w:p>
+      <w:pPr>
+        <w:rPr>
+          <w:sz w:val="24"/>
+          <w:szCs w:val="24"/>
+        </w:rPr>
+      </w:pPr>
+    </w:p>
+    <w:p>
+      <w:pPr>
+        <w:pStyle w:val="Heading2"/>
+      </w:pPr>
+      <w:bookmarkStart w:id="28" w:name="_Toc416817104"/>
+      <w:r>
+        <w:t>4.1 Process Model</w:t>
       </w:r>
       <w:bookmarkEnd w:id="28"/>
     </w:p>
     <w:p>
       <w:pPr>
+        <w:spacing w:before="63" w:after="0"/>
         <w:rPr>
           <w:sz w:val="24"/>
           <w:szCs w:val="24"/>
@@ -18537,63 +18544,6 @@
       </w:r>
       <w:r>
         <w:rPr>
-          <w:sz w:val="24"/>
-          <w:szCs w:val="24"/>
-        </w:rPr>
-        <w:t>following section</w:t>
-      </w:r>
-      <w:r>
-        <w:rPr>
-          <w:sz w:val="24"/>
-          <w:szCs w:val="24"/>
-        </w:rPr>
-        <w:t xml:space="preserve"> will </w:t>
-      </w:r>
-      <w:r>
-        <w:rPr>
-          <w:sz w:val="24"/>
-          <w:szCs w:val="24"/>
-        </w:rPr>
-        <w:t>cover</w:t>
-      </w:r>
-      <w:r>
-        <w:rPr>
-          <w:sz w:val="24"/>
-          <w:szCs w:val="24"/>
-        </w:rPr>
-        <w:t xml:space="preserve"> the </w:t>
-      </w:r>
-      <w:r>
-        <w:rPr>
-          <w:sz w:val="24"/>
-          <w:szCs w:val="24"/>
-        </w:rPr>
-        <w:t xml:space="preserve">plans </w:t>
-      </w:r>
-      <w:r>
-        <w:rPr>
-          <w:sz w:val="24"/>
-          <w:szCs w:val="24"/>
-        </w:rPr>
-        <w:t>used to develop the work products, project infrastructure</w:t>
-      </w:r>
-      <w:r>
-        <w:rPr>
-          <w:sz w:val="24"/>
-          <w:szCs w:val="24"/>
-        </w:rPr>
-        <w:t>,</w:t>
-      </w:r>
-      <w:r>
-        <w:rPr>
-          <w:sz w:val="24"/>
-          <w:szCs w:val="24"/>
-        </w:rPr>
-        <w:t xml:space="preserve"> and </w:t>
-      </w:r>
-      <w:proofErr w:type="spellStart"/>
-      <w:r>
-        <w:rPr>
           <w:i/>
           <w:sz w:val="24"/>
           <w:szCs w:val="24"/>
@@ -18608,37 +18558,165 @@
         </w:rPr>
         <w:t>eni</w:t>
       </w:r>
-      <w:proofErr w:type="spellEnd"/>
-      <w:r>
-        <w:rPr>
-          <w:sz w:val="24"/>
-          <w:szCs w:val="24"/>
-        </w:rPr>
-        <w:t xml:space="preserve"> system</w:t>
-      </w:r>
-      <w:r>
-        <w:rPr>
-          <w:sz w:val="24"/>
-          <w:szCs w:val="24"/>
-        </w:rPr>
-        <w:t xml:space="preserve"> acceptance plan.</w:t>
+      <w:r>
+        <w:rPr>
+          <w:sz w:val="24"/>
+          <w:szCs w:val="24"/>
+        </w:rPr>
+        <w:t xml:space="preserve"> </w:t>
+      </w:r>
+      <w:r>
+        <w:rPr>
+          <w:sz w:val="24"/>
+          <w:szCs w:val="24"/>
+        </w:rPr>
+        <w:t>project</w:t>
+      </w:r>
+      <w:r>
+        <w:rPr>
+          <w:sz w:val="24"/>
+          <w:szCs w:val="24"/>
+        </w:rPr>
+        <w:t xml:space="preserve"> team</w:t>
+      </w:r>
+      <w:r>
+        <w:rPr>
+          <w:sz w:val="24"/>
+          <w:szCs w:val="24"/>
+        </w:rPr>
+        <w:t xml:space="preserve"> will follow an incremental and iterative development model for its deliverables. </w:t>
       </w:r>
     </w:p>
     <w:p>
       <w:pPr>
-        <w:rPr>
-          <w:sz w:val="24"/>
-          <w:szCs w:val="24"/>
-        </w:rPr>
-      </w:pPr>
+        <w:spacing w:before="63" w:after="0"/>
+        <w:rPr>
+          <w:sz w:val="24"/>
+          <w:szCs w:val="24"/>
+        </w:rPr>
+      </w:pPr>
+      <w:r>
+        <w:rPr>
+          <w:sz w:val="24"/>
+          <w:szCs w:val="24"/>
+        </w:rPr>
+        <w:t xml:space="preserve">The </w:t>
+      </w:r>
+      <w:r>
+        <w:rPr>
+          <w:sz w:val="24"/>
+          <w:szCs w:val="24"/>
+        </w:rPr>
+        <w:t xml:space="preserve">initial </w:t>
+      </w:r>
+      <w:r>
+        <w:rPr>
+          <w:sz w:val="24"/>
+          <w:szCs w:val="24"/>
+        </w:rPr>
+        <w:t>roles will be selected</w:t>
+      </w:r>
+      <w:r>
+        <w:rPr>
+          <w:sz w:val="24"/>
+          <w:szCs w:val="24"/>
+        </w:rPr>
+        <w:t xml:space="preserve"> at the start of the project</w:t>
+      </w:r>
+      <w:r>
+        <w:rPr>
+          <w:sz w:val="24"/>
+          <w:szCs w:val="24"/>
+        </w:rPr>
+        <w:t xml:space="preserve">. </w:t>
+      </w:r>
+      <w:r>
+        <w:rPr>
+          <w:sz w:val="24"/>
+          <w:szCs w:val="24"/>
+        </w:rPr>
+        <w:t xml:space="preserve"> </w:t>
+      </w:r>
+      <w:r>
+        <w:rPr>
+          <w:sz w:val="24"/>
+          <w:szCs w:val="24"/>
+        </w:rPr>
+        <w:t xml:space="preserve">Roles will </w:t>
+      </w:r>
+      <w:r>
+        <w:rPr>
+          <w:sz w:val="24"/>
+          <w:szCs w:val="24"/>
+        </w:rPr>
+        <w:t>then</w:t>
+      </w:r>
+      <w:r>
+        <w:rPr>
+          <w:sz w:val="24"/>
+          <w:szCs w:val="24"/>
+        </w:rPr>
+        <w:t xml:space="preserve"> rotate among the team members </w:t>
+      </w:r>
+      <w:r>
+        <w:rPr>
+          <w:sz w:val="24"/>
+          <w:szCs w:val="24"/>
+        </w:rPr>
+        <w:t>depending on their assigned tasks</w:t>
+      </w:r>
+      <w:r>
+        <w:rPr>
+          <w:sz w:val="24"/>
+          <w:szCs w:val="24"/>
+        </w:rPr>
+        <w:t xml:space="preserve">, thus </w:t>
+      </w:r>
+      <w:r>
+        <w:rPr>
+          <w:sz w:val="24"/>
+          <w:szCs w:val="24"/>
+        </w:rPr>
+        <w:t>providing</w:t>
+      </w:r>
+      <w:r>
+        <w:rPr>
+          <w:sz w:val="24"/>
+          <w:szCs w:val="24"/>
+        </w:rPr>
+        <w:t xml:space="preserve"> the opportunity for each team member to have more than on</w:t>
+      </w:r>
+      <w:r>
+        <w:rPr>
+          <w:sz w:val="24"/>
+          <w:szCs w:val="24"/>
+        </w:rPr>
+        <w:t>e</w:t>
+      </w:r>
+      <w:r>
+        <w:rPr>
+          <w:sz w:val="24"/>
+          <w:szCs w:val="24"/>
+        </w:rPr>
+        <w:t xml:space="preserve"> role during the course of the project.</w:t>
+      </w:r>
     </w:p>
     <w:p>
       <w:pPr>
+        <w:spacing w:before="63" w:after="0"/>
+        <w:rPr>
+          <w:sz w:val="24"/>
+          <w:szCs w:val="24"/>
+        </w:rPr>
+      </w:pPr>
+    </w:p>
+    <w:p>
+      <w:pPr>
         <w:pStyle w:val="Heading2"/>
       </w:pPr>
-      <w:bookmarkStart w:id="29" w:name="_Toc416817104"/>
-      <w:r>
-        <w:t>4.1 Process Model</w:t>
+      <w:bookmarkStart w:id="29" w:name="_Toc416817105"/>
+      <w:r>
+        <w:t>4.2 Methods, Tools, and Techniques</w:t>
       </w:r>
       <w:bookmarkEnd w:id="29"/>
     </w:p>
@@ -18655,9 +18733,36 @@
           <w:sz w:val="24"/>
           <w:szCs w:val="24"/>
         </w:rPr>
-        <w:t xml:space="preserve">The </w:t>
-      </w:r>
-      <w:proofErr w:type="spellStart"/>
+        <w:t xml:space="preserve">The project </w:t>
+      </w:r>
+      <w:r>
+        <w:rPr>
+          <w:sz w:val="24"/>
+          <w:szCs w:val="24"/>
+        </w:rPr>
+        <w:t>will</w:t>
+      </w:r>
+      <w:r>
+        <w:rPr>
+          <w:sz w:val="24"/>
+          <w:szCs w:val="24"/>
+        </w:rPr>
+        <w:t xml:space="preserve"> use </w:t>
+      </w:r>
+      <w:r>
+        <w:rPr>
+          <w:sz w:val="24"/>
+          <w:szCs w:val="24"/>
+        </w:rPr>
+        <w:t xml:space="preserve">object-oriented analysis and design coupled with modern agile development methods </w:t>
+      </w:r>
+      <w:r>
+        <w:rPr>
+          <w:sz w:val="24"/>
+          <w:szCs w:val="24"/>
+        </w:rPr>
+        <w:t xml:space="preserve">to deliver the </w:t>
+      </w:r>
       <w:r>
         <w:rPr>
           <w:i/>
@@ -18674,230 +18779,6 @@
         </w:rPr>
         <w:t>eni</w:t>
       </w:r>
-      <w:proofErr w:type="spellEnd"/>
-      <w:r>
-        <w:rPr>
-          <w:sz w:val="24"/>
-          <w:szCs w:val="24"/>
-        </w:rPr>
-        <w:t xml:space="preserve"> </w:t>
-      </w:r>
-      <w:r>
-        <w:rPr>
-          <w:sz w:val="24"/>
-          <w:szCs w:val="24"/>
-        </w:rPr>
-        <w:t>project</w:t>
-      </w:r>
-      <w:r>
-        <w:rPr>
-          <w:sz w:val="24"/>
-          <w:szCs w:val="24"/>
-        </w:rPr>
-        <w:t xml:space="preserve"> team</w:t>
-      </w:r>
-      <w:r>
-        <w:rPr>
-          <w:sz w:val="24"/>
-          <w:szCs w:val="24"/>
-        </w:rPr>
-        <w:t xml:space="preserve"> will follow an incremental and iterative development model for its deliverables. </w:t>
-      </w:r>
-    </w:p>
-    <w:p>
-      <w:pPr>
-        <w:spacing w:before="63" w:after="0"/>
-        <w:rPr>
-          <w:sz w:val="24"/>
-          <w:szCs w:val="24"/>
-        </w:rPr>
-      </w:pPr>
-      <w:r>
-        <w:rPr>
-          <w:sz w:val="24"/>
-          <w:szCs w:val="24"/>
-        </w:rPr>
-        <w:t xml:space="preserve">The </w:t>
-      </w:r>
-      <w:r>
-        <w:rPr>
-          <w:sz w:val="24"/>
-          <w:szCs w:val="24"/>
-        </w:rPr>
-        <w:t xml:space="preserve">initial </w:t>
-      </w:r>
-      <w:r>
-        <w:rPr>
-          <w:sz w:val="24"/>
-          <w:szCs w:val="24"/>
-        </w:rPr>
-        <w:t>roles will be selected</w:t>
-      </w:r>
-      <w:r>
-        <w:rPr>
-          <w:sz w:val="24"/>
-          <w:szCs w:val="24"/>
-        </w:rPr>
-        <w:t xml:space="preserve"> at the start of the project</w:t>
-      </w:r>
-      <w:r>
-        <w:rPr>
-          <w:sz w:val="24"/>
-          <w:szCs w:val="24"/>
-        </w:rPr>
-        <w:t xml:space="preserve">. </w:t>
-      </w:r>
-      <w:r>
-        <w:rPr>
-          <w:sz w:val="24"/>
-          <w:szCs w:val="24"/>
-        </w:rPr>
-        <w:t xml:space="preserve"> </w:t>
-      </w:r>
-      <w:r>
-        <w:rPr>
-          <w:sz w:val="24"/>
-          <w:szCs w:val="24"/>
-        </w:rPr>
-        <w:t xml:space="preserve">Roles will </w:t>
-      </w:r>
-      <w:r>
-        <w:rPr>
-          <w:sz w:val="24"/>
-          <w:szCs w:val="24"/>
-        </w:rPr>
-        <w:t>then</w:t>
-      </w:r>
-      <w:r>
-        <w:rPr>
-          <w:sz w:val="24"/>
-          <w:szCs w:val="24"/>
-        </w:rPr>
-        <w:t xml:space="preserve"> rotate among the team members </w:t>
-      </w:r>
-      <w:r>
-        <w:rPr>
-          <w:sz w:val="24"/>
-          <w:szCs w:val="24"/>
-        </w:rPr>
-        <w:t>depending on their assigned tasks</w:t>
-      </w:r>
-      <w:r>
-        <w:rPr>
-          <w:sz w:val="24"/>
-          <w:szCs w:val="24"/>
-        </w:rPr>
-        <w:t xml:space="preserve">, thus </w:t>
-      </w:r>
-      <w:r>
-        <w:rPr>
-          <w:sz w:val="24"/>
-          <w:szCs w:val="24"/>
-        </w:rPr>
-        <w:t>providing</w:t>
-      </w:r>
-      <w:r>
-        <w:rPr>
-          <w:sz w:val="24"/>
-          <w:szCs w:val="24"/>
-        </w:rPr>
-        <w:t xml:space="preserve"> the opportunity for each team member to have more than on</w:t>
-      </w:r>
-      <w:r>
-        <w:rPr>
-          <w:sz w:val="24"/>
-          <w:szCs w:val="24"/>
-        </w:rPr>
-        <w:t>e</w:t>
-      </w:r>
-      <w:r>
-        <w:rPr>
-          <w:sz w:val="24"/>
-          <w:szCs w:val="24"/>
-        </w:rPr>
-        <w:t xml:space="preserve"> role during the course of the project.</w:t>
-      </w:r>
-    </w:p>
-    <w:p>
-      <w:pPr>
-        <w:spacing w:before="63" w:after="0"/>
-        <w:rPr>
-          <w:sz w:val="24"/>
-          <w:szCs w:val="24"/>
-        </w:rPr>
-      </w:pPr>
-    </w:p>
-    <w:p>
-      <w:pPr>
-        <w:pStyle w:val="Heading2"/>
-      </w:pPr>
-      <w:bookmarkStart w:id="30" w:name="_Toc416817105"/>
-      <w:r>
-        <w:t>4.2 Methods, Tools, and Techniques</w:t>
-      </w:r>
-      <w:bookmarkEnd w:id="30"/>
-    </w:p>
-    <w:p>
-      <w:pPr>
-        <w:spacing w:before="63" w:after="0"/>
-        <w:rPr>
-          <w:sz w:val="24"/>
-          <w:szCs w:val="24"/>
-        </w:rPr>
-      </w:pPr>
-      <w:r>
-        <w:rPr>
-          <w:sz w:val="24"/>
-          <w:szCs w:val="24"/>
-        </w:rPr>
-        <w:t xml:space="preserve">The project </w:t>
-      </w:r>
-      <w:r>
-        <w:rPr>
-          <w:sz w:val="24"/>
-          <w:szCs w:val="24"/>
-        </w:rPr>
-        <w:t>will</w:t>
-      </w:r>
-      <w:r>
-        <w:rPr>
-          <w:sz w:val="24"/>
-          <w:szCs w:val="24"/>
-        </w:rPr>
-        <w:t xml:space="preserve"> use </w:t>
-      </w:r>
-      <w:r>
-        <w:rPr>
-          <w:sz w:val="24"/>
-          <w:szCs w:val="24"/>
-        </w:rPr>
-        <w:t xml:space="preserve">object-oriented analysis and design coupled with modern agile development methods </w:t>
-      </w:r>
-      <w:r>
-        <w:rPr>
-          <w:sz w:val="24"/>
-          <w:szCs w:val="24"/>
-        </w:rPr>
-        <w:t xml:space="preserve">to deliver the </w:t>
-      </w:r>
-      <w:proofErr w:type="spellStart"/>
-      <w:r>
-        <w:rPr>
-          <w:i/>
-          <w:sz w:val="24"/>
-          <w:szCs w:val="24"/>
-        </w:rPr>
-        <w:t>V</w:t>
-      </w:r>
-      <w:r>
-        <w:rPr>
-          <w:i/>
-          <w:sz w:val="24"/>
-          <w:szCs w:val="24"/>
-        </w:rPr>
-        <w:t>eni</w:t>
-      </w:r>
-      <w:proofErr w:type="spellEnd"/>
       <w:r>
         <w:rPr>
           <w:sz w:val="24"/>
@@ -19114,11 +18995,11 @@
       <w:pPr>
         <w:pStyle w:val="Heading2"/>
       </w:pPr>
-      <w:bookmarkStart w:id="31" w:name="_Toc416817106"/>
+      <w:bookmarkStart w:id="30" w:name="_Toc416817106"/>
       <w:r>
         <w:t>4.3 Infrastructure Plan</w:t>
       </w:r>
-      <w:bookmarkEnd w:id="31"/>
+      <w:bookmarkEnd w:id="30"/>
     </w:p>
     <w:p>
       <w:pPr>
@@ -19134,7 +19015,6 @@
         </w:rPr>
         <w:t xml:space="preserve">The </w:t>
       </w:r>
-      <w:proofErr w:type="spellStart"/>
       <w:r>
         <w:rPr>
           <w:i/>
@@ -19143,7 +19023,6 @@
         </w:rPr>
         <w:t>Veni</w:t>
       </w:r>
-      <w:proofErr w:type="spellEnd"/>
       <w:r>
         <w:rPr>
           <w:sz w:val="24"/>
@@ -19172,7 +19051,6 @@
         </w:rPr>
         <w:t xml:space="preserve"> the </w:t>
       </w:r>
-      <w:proofErr w:type="spellStart"/>
       <w:r>
         <w:rPr>
           <w:i/>
@@ -19181,7 +19059,6 @@
         </w:rPr>
         <w:t>Veni</w:t>
       </w:r>
-      <w:proofErr w:type="spellEnd"/>
       <w:r>
         <w:rPr>
           <w:sz w:val="24"/>
@@ -19189,7 +19066,6 @@
         </w:rPr>
         <w:t xml:space="preserve"> phone application and the </w:t>
       </w:r>
-      <w:proofErr w:type="spellStart"/>
       <w:r>
         <w:rPr>
           <w:i/>
@@ -19198,7 +19074,6 @@
         </w:rPr>
         <w:t>Veni</w:t>
       </w:r>
-      <w:proofErr w:type="spellEnd"/>
       <w:r>
         <w:rPr>
           <w:sz w:val="24"/>
@@ -19285,7 +19160,6 @@
         <w:lastRenderedPageBreak/>
         <w:t xml:space="preserve">The </w:t>
       </w:r>
-      <w:proofErr w:type="spellStart"/>
       <w:r>
         <w:rPr>
           <w:i/>
@@ -19294,7 +19168,6 @@
         </w:rPr>
         <w:t>Veni</w:t>
       </w:r>
-      <w:proofErr w:type="spellEnd"/>
       <w:r>
         <w:rPr>
           <w:sz w:val="24"/>
@@ -19316,7 +19189,6 @@
         </w:rPr>
         <w:t xml:space="preserve">the </w:t>
       </w:r>
-      <w:proofErr w:type="spellStart"/>
       <w:r>
         <w:rPr>
           <w:i/>
@@ -19325,7 +19197,6 @@
         </w:rPr>
         <w:t>Veni</w:t>
       </w:r>
-      <w:proofErr w:type="spellEnd"/>
       <w:r>
         <w:rPr>
           <w:sz w:val="24"/>
@@ -19402,11 +19273,11 @@
       <w:pPr>
         <w:pStyle w:val="Heading2"/>
       </w:pPr>
-      <w:bookmarkStart w:id="32" w:name="_Toc416817107"/>
+      <w:bookmarkStart w:id="31" w:name="_Toc416817107"/>
       <w:r>
         <w:t>4.4 Product Acceptance Plan</w:t>
       </w:r>
-      <w:bookmarkEnd w:id="32"/>
+      <w:bookmarkEnd w:id="31"/>
     </w:p>
     <w:p>
       <w:pPr>
@@ -19663,7 +19534,6 @@
         </w:rPr>
         <w:t xml:space="preserve">In addition to the </w:t>
       </w:r>
-      <w:proofErr w:type="spellStart"/>
       <w:r>
         <w:rPr>
           <w:i/>
@@ -19672,7 +19542,6 @@
         </w:rPr>
         <w:t>Veni</w:t>
       </w:r>
-      <w:proofErr w:type="spellEnd"/>
       <w:r>
         <w:rPr>
           <w:sz w:val="24"/>
@@ -19840,7 +19709,6 @@
           <w:szCs w:val="24"/>
         </w:rPr>
       </w:pPr>
-      <w:proofErr w:type="spellStart"/>
       <w:r>
         <w:rPr>
           <w:i/>
@@ -19849,7 +19717,6 @@
         </w:rPr>
         <w:t>Veni</w:t>
       </w:r>
-      <w:proofErr w:type="spellEnd"/>
       <w:r>
         <w:rPr>
           <w:sz w:val="24"/>
@@ -19877,23 +19744,13 @@
           <w:szCs w:val="24"/>
         </w:rPr>
       </w:pPr>
-      <w:proofErr w:type="spellStart"/>
       <w:r>
         <w:rPr>
           <w:i/>
           <w:sz w:val="24"/>
           <w:szCs w:val="24"/>
         </w:rPr>
-        <w:t>Veni</w:t>
-      </w:r>
-      <w:proofErr w:type="spellEnd"/>
-      <w:r>
-        <w:rPr>
-          <w:i/>
-          <w:sz w:val="24"/>
-          <w:szCs w:val="24"/>
-        </w:rPr>
-        <w:t xml:space="preserve"> </w:t>
+        <w:t xml:space="preserve">Veni </w:t>
       </w:r>
       <w:r>
         <w:rPr>
@@ -19915,21 +19772,21 @@
       <w:pPr>
         <w:pStyle w:val="Heading1"/>
       </w:pPr>
-      <w:bookmarkStart w:id="33" w:name="_Toc416817108"/>
+      <w:bookmarkStart w:id="32" w:name="_Toc416817108"/>
       <w:r>
         <w:t>5. Supporting Process Plans</w:t>
       </w:r>
-      <w:bookmarkEnd w:id="33"/>
+      <w:bookmarkEnd w:id="32"/>
     </w:p>
     <w:p>
       <w:pPr>
         <w:pStyle w:val="Heading2"/>
       </w:pPr>
-      <w:bookmarkStart w:id="34" w:name="_Toc416817109"/>
+      <w:bookmarkStart w:id="33" w:name="_Toc416817109"/>
       <w:r>
         <w:t>5.1 Configuration Management Plan</w:t>
       </w:r>
-      <w:bookmarkEnd w:id="34"/>
+      <w:bookmarkEnd w:id="33"/>
     </w:p>
     <w:p>
       <w:pPr>
@@ -20321,7 +20178,6 @@
         </w:numPr>
         <w:spacing w:before="4" w:after="0"/>
       </w:pPr>
-      <w:proofErr w:type="spellStart"/>
       <w:r>
         <w:rPr>
           <w:i/>
@@ -20331,7 +20187,6 @@
         </w:rPr>
         <w:t>Veni</w:t>
       </w:r>
-      <w:proofErr w:type="spellEnd"/>
       <w:r>
         <w:rPr>
           <w:spacing w:val="1"/>
@@ -20353,23 +20208,13 @@
           <w:szCs w:val="24"/>
         </w:rPr>
       </w:pPr>
-      <w:proofErr w:type="spellStart"/>
       <w:r>
         <w:rPr>
           <w:i/>
           <w:sz w:val="24"/>
           <w:szCs w:val="24"/>
         </w:rPr>
-        <w:t>Veni</w:t>
-      </w:r>
-      <w:proofErr w:type="spellEnd"/>
-      <w:r>
-        <w:rPr>
-          <w:i/>
-          <w:sz w:val="24"/>
-          <w:szCs w:val="24"/>
-        </w:rPr>
-        <w:t xml:space="preserve"> </w:t>
+        <w:t xml:space="preserve">Veni </w:t>
       </w:r>
       <w:r>
         <w:rPr>
@@ -20393,11 +20238,11 @@
       <w:pPr>
         <w:pStyle w:val="Heading2"/>
       </w:pPr>
-      <w:bookmarkStart w:id="35" w:name="_Toc416817110"/>
+      <w:bookmarkStart w:id="34" w:name="_Toc416817110"/>
       <w:r>
         <w:t>5.2 Test Plan</w:t>
       </w:r>
-      <w:bookmarkEnd w:id="35"/>
+      <w:bookmarkEnd w:id="34"/>
     </w:p>
     <w:p>
       <w:pPr>
@@ -20433,11 +20278,11 @@
       <w:pPr>
         <w:pStyle w:val="Heading3"/>
       </w:pPr>
-      <w:bookmarkStart w:id="36" w:name="_Toc416817111"/>
+      <w:bookmarkStart w:id="35" w:name="_Toc416817111"/>
       <w:r>
         <w:t>5.2.1 Testing Scope</w:t>
       </w:r>
-      <w:bookmarkEnd w:id="36"/>
+      <w:bookmarkEnd w:id="35"/>
     </w:p>
     <w:p>
       <w:pPr>
@@ -20616,7 +20461,21 @@
           <w:color w:val="244061" w:themeColor="accent1" w:themeShade="80"/>
           <w:sz w:val="24"/>
         </w:rPr>
-        <w:t>End-to-end happy-path of system (failure to be tested in later releases)</w:t>
+        <w:t xml:space="preserve">End-to-end happy-path of system (failure to be </w:t>
+      </w:r>
+      <w:r>
+        <w:rPr>
+          <w:color w:val="244061" w:themeColor="accent1" w:themeShade="80"/>
+          <w:sz w:val="24"/>
+        </w:rPr>
+        <w:t xml:space="preserve">fully </w:t>
+      </w:r>
+      <w:r>
+        <w:rPr>
+          <w:color w:val="244061" w:themeColor="accent1" w:themeShade="80"/>
+          <w:sz w:val="24"/>
+        </w:rPr>
+        <w:t>tested in later releases)</w:t>
       </w:r>
     </w:p>
     <w:p>
@@ -20881,12 +20740,12 @@
       <w:pPr>
         <w:pStyle w:val="Heading3"/>
       </w:pPr>
-      <w:bookmarkStart w:id="37" w:name="_Toc416817112"/>
+      <w:bookmarkStart w:id="36" w:name="_Toc416817112"/>
       <w:r>
         <w:lastRenderedPageBreak/>
         <w:t>5.2.2 Testing Strategy</w:t>
       </w:r>
-      <w:bookmarkEnd w:id="37"/>
+      <w:bookmarkEnd w:id="36"/>
     </w:p>
     <w:p>
       <w:pPr>
@@ -21021,11 +20880,11 @@
       <w:pPr>
         <w:pStyle w:val="Heading2"/>
       </w:pPr>
-      <w:bookmarkStart w:id="38" w:name="_Toc416817113"/>
+      <w:bookmarkStart w:id="37" w:name="_Toc416817113"/>
       <w:r>
         <w:t>5.3 Documentation Plan</w:t>
       </w:r>
-      <w:bookmarkEnd w:id="38"/>
+      <w:bookmarkEnd w:id="37"/>
     </w:p>
     <w:p>
       <w:pPr>
@@ -21450,7 +21309,6 @@
         </w:numPr>
         <w:spacing w:before="4" w:after="0"/>
       </w:pPr>
-      <w:proofErr w:type="spellStart"/>
       <w:r>
         <w:rPr>
           <w:i/>
@@ -21469,7 +21327,6 @@
         </w:rPr>
         <w:t>eni</w:t>
       </w:r>
-      <w:proofErr w:type="spellEnd"/>
       <w:r>
         <w:rPr>
           <w:spacing w:val="1"/>
@@ -21500,207 +21357,223 @@
       <w:pPr>
         <w:pStyle w:val="Heading2"/>
       </w:pPr>
-      <w:bookmarkStart w:id="39" w:name="_Toc416817114"/>
+      <w:bookmarkStart w:id="38" w:name="_Toc416817114"/>
       <w:r>
         <w:t>5.4 Quality Assurance Plan</w:t>
+      </w:r>
+      <w:bookmarkEnd w:id="38"/>
+    </w:p>
+    <w:p>
+      <w:pPr>
+        <w:rPr>
+          <w:sz w:val="24"/>
+          <w:szCs w:val="24"/>
+        </w:rPr>
+      </w:pPr>
+      <w:r>
+        <w:rPr>
+          <w:sz w:val="24"/>
+          <w:szCs w:val="24"/>
+        </w:rPr>
+        <w:t xml:space="preserve">The project team will </w:t>
+      </w:r>
+      <w:r>
+        <w:rPr>
+          <w:sz w:val="24"/>
+          <w:szCs w:val="24"/>
+        </w:rPr>
+        <w:t xml:space="preserve">check that software products </w:t>
+      </w:r>
+      <w:r>
+        <w:rPr>
+          <w:sz w:val="24"/>
+          <w:szCs w:val="24"/>
+        </w:rPr>
+        <w:t xml:space="preserve">are reviewed, verify </w:t>
+      </w:r>
+      <w:r>
+        <w:rPr>
+          <w:sz w:val="24"/>
+          <w:szCs w:val="24"/>
+        </w:rPr>
+        <w:t xml:space="preserve">the </w:t>
+      </w:r>
+      <w:r>
+        <w:rPr>
+          <w:sz w:val="24"/>
+          <w:szCs w:val="24"/>
+        </w:rPr>
+        <w:t>results</w:t>
+      </w:r>
+      <w:r>
+        <w:rPr>
+          <w:sz w:val="24"/>
+          <w:szCs w:val="24"/>
+        </w:rPr>
+        <w:t>,</w:t>
+      </w:r>
+      <w:r>
+        <w:rPr>
+          <w:sz w:val="24"/>
+          <w:szCs w:val="24"/>
+        </w:rPr>
+        <w:t xml:space="preserve"> and report </w:t>
+      </w:r>
+      <w:r>
+        <w:rPr>
+          <w:sz w:val="24"/>
+          <w:szCs w:val="24"/>
+        </w:rPr>
+        <w:t>issues</w:t>
+      </w:r>
+      <w:r>
+        <w:rPr>
+          <w:sz w:val="24"/>
+          <w:szCs w:val="24"/>
+        </w:rPr>
+        <w:t xml:space="preserve">. </w:t>
+      </w:r>
+      <w:r>
+        <w:rPr>
+          <w:sz w:val="24"/>
+          <w:szCs w:val="24"/>
+        </w:rPr>
+        <w:t xml:space="preserve"> </w:t>
+      </w:r>
+      <w:r>
+        <w:rPr>
+          <w:sz w:val="24"/>
+          <w:szCs w:val="24"/>
+        </w:rPr>
+        <w:t xml:space="preserve">These </w:t>
+      </w:r>
+      <w:r>
+        <w:rPr>
+          <w:sz w:val="24"/>
+          <w:szCs w:val="24"/>
+        </w:rPr>
+        <w:t xml:space="preserve">reported </w:t>
+      </w:r>
+      <w:r>
+        <w:rPr>
+          <w:sz w:val="24"/>
+          <w:szCs w:val="24"/>
+        </w:rPr>
+        <w:t xml:space="preserve">problems will be </w:t>
+      </w:r>
+      <w:r>
+        <w:rPr>
+          <w:sz w:val="24"/>
+          <w:szCs w:val="24"/>
+        </w:rPr>
+        <w:t xml:space="preserve">resolved </w:t>
+      </w:r>
+      <w:r>
+        <w:rPr>
+          <w:sz w:val="24"/>
+          <w:szCs w:val="24"/>
+        </w:rPr>
+        <w:t xml:space="preserve">by the team in accordance </w:t>
+      </w:r>
+      <w:r>
+        <w:rPr>
+          <w:sz w:val="24"/>
+          <w:szCs w:val="24"/>
+        </w:rPr>
+        <w:t xml:space="preserve">with </w:t>
+      </w:r>
+      <w:r>
+        <w:rPr>
+          <w:sz w:val="24"/>
+          <w:szCs w:val="24"/>
+        </w:rPr>
+        <w:t xml:space="preserve">the technical requirements. </w:t>
+      </w:r>
+      <w:r>
+        <w:rPr>
+          <w:sz w:val="24"/>
+          <w:szCs w:val="24"/>
+        </w:rPr>
+        <w:t xml:space="preserve">  </w:t>
+      </w:r>
+    </w:p>
+    <w:p>
+      <w:pPr>
+        <w:rPr>
+          <w:sz w:val="24"/>
+          <w:szCs w:val="24"/>
+        </w:rPr>
+      </w:pPr>
+    </w:p>
+    <w:p>
+      <w:pPr>
+        <w:rPr>
+          <w:sz w:val="24"/>
+          <w:szCs w:val="24"/>
+        </w:rPr>
+      </w:pPr>
+    </w:p>
+    <w:p>
+      <w:pPr>
+        <w:rPr>
+          <w:sz w:val="24"/>
+          <w:szCs w:val="24"/>
+        </w:rPr>
+      </w:pPr>
+    </w:p>
+    <w:p>
+      <w:pPr>
+        <w:pStyle w:val="Heading2"/>
+      </w:pPr>
+      <w:bookmarkStart w:id="39" w:name="_Toc416817115"/>
+      <w:r>
+        <w:lastRenderedPageBreak/>
+        <w:t>5.5 Communications Management Plan</w:t>
       </w:r>
       <w:bookmarkEnd w:id="39"/>
     </w:p>
     <w:p>
       <w:pPr>
-        <w:rPr>
-          <w:sz w:val="24"/>
-          <w:szCs w:val="24"/>
-        </w:rPr>
-      </w:pPr>
-      <w:r>
-        <w:rPr>
-          <w:sz w:val="24"/>
-          <w:szCs w:val="24"/>
-        </w:rPr>
-        <w:t xml:space="preserve">The project team will </w:t>
-      </w:r>
-      <w:r>
-        <w:rPr>
-          <w:sz w:val="24"/>
-          <w:szCs w:val="24"/>
-        </w:rPr>
-        <w:t xml:space="preserve">check that software products </w:t>
-      </w:r>
-      <w:r>
-        <w:rPr>
-          <w:sz w:val="24"/>
-          <w:szCs w:val="24"/>
-        </w:rPr>
-        <w:t xml:space="preserve">are reviewed, verify </w:t>
-      </w:r>
-      <w:r>
-        <w:rPr>
-          <w:sz w:val="24"/>
-          <w:szCs w:val="24"/>
-        </w:rPr>
-        <w:t xml:space="preserve">the </w:t>
-      </w:r>
-      <w:r>
-        <w:rPr>
-          <w:sz w:val="24"/>
-          <w:szCs w:val="24"/>
-        </w:rPr>
-        <w:t>results</w:t>
-      </w:r>
-      <w:r>
-        <w:rPr>
-          <w:sz w:val="24"/>
-          <w:szCs w:val="24"/>
-        </w:rPr>
-        <w:t>,</w:t>
-      </w:r>
-      <w:r>
-        <w:rPr>
-          <w:sz w:val="24"/>
-          <w:szCs w:val="24"/>
-        </w:rPr>
-        <w:t xml:space="preserve"> and report </w:t>
-      </w:r>
-      <w:r>
-        <w:rPr>
-          <w:sz w:val="24"/>
-          <w:szCs w:val="24"/>
-        </w:rPr>
-        <w:t>issues</w:t>
-      </w:r>
-      <w:r>
-        <w:rPr>
-          <w:sz w:val="24"/>
-          <w:szCs w:val="24"/>
-        </w:rPr>
-        <w:t xml:space="preserve">. </w:t>
-      </w:r>
-      <w:r>
-        <w:rPr>
-          <w:sz w:val="24"/>
-          <w:szCs w:val="24"/>
-        </w:rPr>
+        <w:pStyle w:val="BodyText"/>
+        <w:spacing w:line="276" w:lineRule="auto"/>
+      </w:pPr>
+      <w:r>
+        <w:rPr>
+          <w:rFonts w:ascii="Calibri" w:eastAsia="Calibri" w:hAnsi="Calibri" w:cs="Calibri"/>
+        </w:rPr>
+        <w:t xml:space="preserve">The </w:t>
+      </w:r>
+      <w:r>
+        <w:rPr>
+          <w:rFonts w:ascii="Calibri" w:eastAsia="Calibri" w:hAnsi="Calibri" w:cs="Calibri"/>
+        </w:rPr>
+        <w:t xml:space="preserve">following section </w:t>
+      </w:r>
+      <w:r>
+        <w:rPr>
+          <w:rFonts w:ascii="Calibri" w:eastAsia="Calibri" w:hAnsi="Calibri" w:cs="Calibri"/>
+        </w:rPr>
+        <w:t>addresses how the team members communicate with each other.</w:t>
+      </w:r>
+      <w:r>
         <w:t xml:space="preserve"> </w:t>
-      </w:r>
-      <w:r>
-        <w:rPr>
-          <w:sz w:val="24"/>
-          <w:szCs w:val="24"/>
-        </w:rPr>
-        <w:t xml:space="preserve">These </w:t>
-      </w:r>
-      <w:r>
-        <w:rPr>
-          <w:sz w:val="24"/>
-          <w:szCs w:val="24"/>
-        </w:rPr>
-        <w:t xml:space="preserve">reported </w:t>
-      </w:r>
-      <w:r>
-        <w:rPr>
-          <w:sz w:val="24"/>
-          <w:szCs w:val="24"/>
-        </w:rPr>
-        <w:t xml:space="preserve">problems will be </w:t>
-      </w:r>
-      <w:r>
-        <w:rPr>
-          <w:sz w:val="24"/>
-          <w:szCs w:val="24"/>
-        </w:rPr>
-        <w:t xml:space="preserve">resolved </w:t>
-      </w:r>
-      <w:r>
-        <w:rPr>
-          <w:sz w:val="24"/>
-          <w:szCs w:val="24"/>
-        </w:rPr>
-        <w:t xml:space="preserve">by the team in accordance </w:t>
-      </w:r>
-      <w:r>
-        <w:rPr>
-          <w:sz w:val="24"/>
-          <w:szCs w:val="24"/>
-        </w:rPr>
-        <w:t xml:space="preserve">with </w:t>
-      </w:r>
-      <w:r>
-        <w:rPr>
-          <w:sz w:val="24"/>
-          <w:szCs w:val="24"/>
-        </w:rPr>
-        <w:t xml:space="preserve">the technical requirements. </w:t>
-      </w:r>
-      <w:r>
-        <w:rPr>
-          <w:sz w:val="24"/>
-          <w:szCs w:val="24"/>
-        </w:rPr>
-        <w:t xml:space="preserve">  </w:t>
       </w:r>
     </w:p>
     <w:p>
       <w:pPr>
-        <w:rPr>
-          <w:sz w:val="24"/>
-          <w:szCs w:val="24"/>
-        </w:rPr>
+        <w:pStyle w:val="BodyText"/>
+        <w:spacing w:line="276" w:lineRule="auto"/>
       </w:pPr>
     </w:p>
     <w:p>
       <w:pPr>
-        <w:pStyle w:val="Heading2"/>
-      </w:pPr>
-      <w:bookmarkStart w:id="40" w:name="_Toc416817115"/>
-      <w:r>
-        <w:t>5.5 Communications Management Plan</w:t>
+        <w:pStyle w:val="Heading3"/>
+      </w:pPr>
+      <w:bookmarkStart w:id="40" w:name="_Toc416817116"/>
+      <w:r>
+        <w:t>5.5.1 Project Team Meetings</w:t>
       </w:r>
       <w:bookmarkEnd w:id="40"/>
-    </w:p>
-    <w:p>
-      <w:pPr>
-        <w:pStyle w:val="BodyText"/>
-        <w:spacing w:line="276" w:lineRule="auto"/>
-      </w:pPr>
-      <w:r>
-        <w:rPr>
-          <w:rFonts w:ascii="Calibri" w:eastAsia="Calibri" w:hAnsi="Calibri" w:cs="Calibri"/>
-        </w:rPr>
-        <w:t xml:space="preserve">The </w:t>
-      </w:r>
-      <w:r>
-        <w:rPr>
-          <w:rFonts w:ascii="Calibri" w:eastAsia="Calibri" w:hAnsi="Calibri" w:cs="Calibri"/>
-        </w:rPr>
-        <w:t xml:space="preserve">following section </w:t>
-      </w:r>
-      <w:r>
-        <w:rPr>
-          <w:rFonts w:ascii="Calibri" w:eastAsia="Calibri" w:hAnsi="Calibri" w:cs="Calibri"/>
-        </w:rPr>
-        <w:t>addresses how the team members communicate with each other.</w:t>
-      </w:r>
-      <w:r>
-        <w:t xml:space="preserve"> </w:t>
-      </w:r>
-    </w:p>
-    <w:p>
-      <w:pPr>
-        <w:pStyle w:val="BodyText"/>
-        <w:spacing w:line="276" w:lineRule="auto"/>
-      </w:pPr>
-    </w:p>
-    <w:p>
-      <w:pPr>
-        <w:pStyle w:val="Heading3"/>
-      </w:pPr>
-      <w:bookmarkStart w:id="41" w:name="_Toc416817116"/>
-      <w:r>
-        <w:lastRenderedPageBreak/>
-        <w:t>5.5.1 Project Team Meetings</w:t>
-      </w:r>
-      <w:bookmarkEnd w:id="41"/>
     </w:p>
     <w:p>
       <w:pPr>
@@ -21857,8 +21730,8 @@
           <w:szCs w:val="28"/>
         </w:rPr>
       </w:pPr>
-      <w:bookmarkStart w:id="42" w:name="h.2xcytpi" w:colFirst="0" w:colLast="0"/>
-      <w:bookmarkEnd w:id="42"/>
+      <w:bookmarkStart w:id="41" w:name="h.2xcytpi" w:colFirst="0" w:colLast="0"/>
+      <w:bookmarkEnd w:id="41"/>
       <w:r>
         <w:br w:type="page"/>
       </w:r>
@@ -21868,19 +21741,17 @@
         <w:pStyle w:val="Heading1"/>
         <w:jc w:val="center"/>
       </w:pPr>
-      <w:bookmarkStart w:id="43" w:name="_Toc416817117"/>
+      <w:bookmarkStart w:id="42" w:name="_Toc416817117"/>
       <w:r>
         <w:lastRenderedPageBreak/>
         <w:t>Appendix A: Glossary</w:t>
       </w:r>
-      <w:bookmarkEnd w:id="43"/>
+      <w:bookmarkEnd w:id="42"/>
     </w:p>
     <w:p/>
     <w:tbl>
       <w:tblPr>
-        <w:tblW w:w="0" w:type="auto"/>
-        <w:tblInd w:w="366" w:type="dxa"/>
-        <w:tblLayout w:type="fixed"/>
+        <w:tblW w:w="5000" w:type="pct"/>
         <w:tblCellMar>
           <w:left w:w="0" w:type="dxa"/>
           <w:right w:w="0" w:type="dxa"/>
@@ -21888,16 +21759,16 @@
         <w:tblLook w:val="04A0" w:firstRow="1" w:lastRow="0" w:firstColumn="1" w:lastColumn="0" w:noHBand="0" w:noVBand="1"/>
       </w:tblPr>
       <w:tblGrid>
-        <w:gridCol w:w="1720"/>
-        <w:gridCol w:w="7140"/>
+        <w:gridCol w:w="1792"/>
+        <w:gridCol w:w="7552"/>
       </w:tblGrid>
       <w:tr>
         <w:trPr>
-          <w:trHeight w:hRule="exact" w:val="285"/>
+          <w:trHeight w:val="674"/>
         </w:trPr>
         <w:tc>
           <w:tcPr>
-            <w:tcW w:w="1720" w:type="dxa"/>
+            <w:tcW w:w="959" w:type="pct"/>
             <w:tcBorders>
               <w:top w:val="single" w:sz="6" w:space="0" w:color="000000"/>
               <w:left w:val="single" w:sz="6" w:space="0" w:color="000000"/>
@@ -21927,7 +21798,7 @@
         </w:tc>
         <w:tc>
           <w:tcPr>
-            <w:tcW w:w="7140" w:type="dxa"/>
+            <w:tcW w:w="4041" w:type="pct"/>
             <w:tcBorders>
               <w:top w:val="single" w:sz="6" w:space="0" w:color="000000"/>
               <w:left w:val="single" w:sz="6" w:space="0" w:color="000000"/>
@@ -21968,11 +21839,11 @@
       </w:tr>
       <w:tr>
         <w:trPr>
-          <w:trHeight w:hRule="exact" w:val="285"/>
+          <w:trHeight w:val="674"/>
         </w:trPr>
         <w:tc>
           <w:tcPr>
-            <w:tcW w:w="1720" w:type="dxa"/>
+            <w:tcW w:w="959" w:type="pct"/>
             <w:tcBorders>
               <w:top w:val="single" w:sz="6" w:space="0" w:color="000000"/>
               <w:left w:val="single" w:sz="5" w:space="0" w:color="000000"/>
@@ -22000,7 +21871,7 @@
         </w:tc>
         <w:tc>
           <w:tcPr>
-            <w:tcW w:w="7140" w:type="dxa"/>
+            <w:tcW w:w="4041" w:type="pct"/>
             <w:tcBorders>
               <w:top w:val="single" w:sz="6" w:space="0" w:color="000000"/>
               <w:left w:val="single" w:sz="5" w:space="0" w:color="000000"/>
@@ -22029,11 +21900,11 @@
       </w:tr>
       <w:tr>
         <w:trPr>
-          <w:trHeight w:hRule="exact" w:val="285"/>
+          <w:trHeight w:val="674"/>
         </w:trPr>
         <w:tc>
           <w:tcPr>
-            <w:tcW w:w="1720" w:type="dxa"/>
+            <w:tcW w:w="959" w:type="pct"/>
             <w:tcBorders>
               <w:top w:val="single" w:sz="5" w:space="0" w:color="000000"/>
               <w:left w:val="single" w:sz="5" w:space="0" w:color="000000"/>
@@ -22051,7 +21922,6 @@
                 <w:szCs w:val="24"/>
               </w:rPr>
             </w:pPr>
-            <w:proofErr w:type="spellStart"/>
             <w:r>
               <w:rPr>
                 <w:i/>
@@ -22060,12 +21930,11 @@
               </w:rPr>
               <w:t>Veni</w:t>
             </w:r>
-            <w:proofErr w:type="spellEnd"/>
-          </w:p>
-        </w:tc>
-        <w:tc>
-          <w:tcPr>
-            <w:tcW w:w="7140" w:type="dxa"/>
+          </w:p>
+        </w:tc>
+        <w:tc>
+          <w:tcPr>
+            <w:tcW w:w="4041" w:type="pct"/>
             <w:tcBorders>
               <w:top w:val="single" w:sz="5" w:space="0" w:color="000000"/>
               <w:left w:val="single" w:sz="5" w:space="0" w:color="000000"/>
@@ -22094,11 +21963,11 @@
       </w:tr>
       <w:tr>
         <w:trPr>
-          <w:trHeight w:hRule="exact" w:val="285"/>
+          <w:trHeight w:val="674"/>
         </w:trPr>
         <w:tc>
           <w:tcPr>
-            <w:tcW w:w="1720" w:type="dxa"/>
+            <w:tcW w:w="959" w:type="pct"/>
             <w:tcBorders>
               <w:top w:val="single" w:sz="5" w:space="0" w:color="000000"/>
               <w:left w:val="single" w:sz="5" w:space="0" w:color="000000"/>
@@ -22126,7 +21995,7 @@
         </w:tc>
         <w:tc>
           <w:tcPr>
-            <w:tcW w:w="7140" w:type="dxa"/>
+            <w:tcW w:w="4041" w:type="pct"/>
             <w:tcBorders>
               <w:top w:val="single" w:sz="5" w:space="0" w:color="000000"/>
               <w:left w:val="single" w:sz="5" w:space="0" w:color="000000"/>
@@ -22155,11 +22024,11 @@
       </w:tr>
       <w:tr>
         <w:trPr>
-          <w:trHeight w:hRule="exact" w:val="285"/>
+          <w:trHeight w:val="674"/>
         </w:trPr>
         <w:tc>
           <w:tcPr>
-            <w:tcW w:w="1720" w:type="dxa"/>
+            <w:tcW w:w="959" w:type="pct"/>
             <w:tcBorders>
               <w:top w:val="single" w:sz="5" w:space="0" w:color="000000"/>
               <w:left w:val="single" w:sz="5" w:space="0" w:color="000000"/>
@@ -22187,7 +22056,7 @@
         </w:tc>
         <w:tc>
           <w:tcPr>
-            <w:tcW w:w="7140" w:type="dxa"/>
+            <w:tcW w:w="4041" w:type="pct"/>
             <w:tcBorders>
               <w:top w:val="single" w:sz="5" w:space="0" w:color="000000"/>
               <w:left w:val="single" w:sz="5" w:space="0" w:color="000000"/>
@@ -22216,11 +22085,11 @@
       </w:tr>
       <w:tr>
         <w:trPr>
-          <w:trHeight w:hRule="exact" w:val="343"/>
+          <w:trHeight w:val="674"/>
         </w:trPr>
         <w:tc>
           <w:tcPr>
-            <w:tcW w:w="1720" w:type="dxa"/>
+            <w:tcW w:w="959" w:type="pct"/>
             <w:tcBorders>
               <w:top w:val="single" w:sz="5" w:space="0" w:color="000000"/>
               <w:left w:val="single" w:sz="5" w:space="0" w:color="000000"/>
@@ -22248,7 +22117,7 @@
         </w:tc>
         <w:tc>
           <w:tcPr>
-            <w:tcW w:w="7140" w:type="dxa"/>
+            <w:tcW w:w="4041" w:type="pct"/>
             <w:tcBorders>
               <w:top w:val="single" w:sz="5" w:space="0" w:color="000000"/>
               <w:left w:val="single" w:sz="5" w:space="0" w:color="000000"/>
@@ -22277,11 +22146,11 @@
       </w:tr>
       <w:tr>
         <w:trPr>
-          <w:trHeight w:hRule="exact" w:val="361"/>
+          <w:trHeight w:val="674"/>
         </w:trPr>
         <w:tc>
           <w:tcPr>
-            <w:tcW w:w="1720" w:type="dxa"/>
+            <w:tcW w:w="959" w:type="pct"/>
             <w:tcBorders>
               <w:top w:val="single" w:sz="5" w:space="0" w:color="000000"/>
               <w:left w:val="single" w:sz="5" w:space="0" w:color="000000"/>
@@ -22302,11 +22171,13 @@
               </w:rPr>
               <w:t>HIPAA</w:t>
             </w:r>
-          </w:p>
-        </w:tc>
-        <w:tc>
-          <w:tcPr>
-            <w:tcW w:w="7140" w:type="dxa"/>
+            <w:bookmarkStart w:id="43" w:name="_GoBack"/>
+            <w:bookmarkEnd w:id="43"/>
+          </w:p>
+        </w:tc>
+        <w:tc>
+          <w:tcPr>
+            <w:tcW w:w="4041" w:type="pct"/>
             <w:tcBorders>
               <w:top w:val="single" w:sz="5" w:space="0" w:color="000000"/>
               <w:left w:val="single" w:sz="5" w:space="0" w:color="000000"/>
@@ -22331,11 +22202,11 @@
       </w:tr>
       <w:tr>
         <w:trPr>
-          <w:trHeight w:hRule="exact" w:val="343"/>
+          <w:trHeight w:val="674"/>
         </w:trPr>
         <w:tc>
           <w:tcPr>
-            <w:tcW w:w="1720" w:type="dxa"/>
+            <w:tcW w:w="959" w:type="pct"/>
             <w:tcBorders>
               <w:top w:val="single" w:sz="5" w:space="0" w:color="000000"/>
               <w:left w:val="single" w:sz="5" w:space="0" w:color="000000"/>
@@ -22360,7 +22231,7 @@
         </w:tc>
         <w:tc>
           <w:tcPr>
-            <w:tcW w:w="7140" w:type="dxa"/>
+            <w:tcW w:w="4041" w:type="pct"/>
             <w:tcBorders>
               <w:top w:val="single" w:sz="5" w:space="0" w:color="000000"/>
               <w:left w:val="single" w:sz="5" w:space="0" w:color="000000"/>
@@ -22385,11 +22256,11 @@
       </w:tr>
       <w:tr>
         <w:trPr>
-          <w:trHeight w:hRule="exact" w:val="379"/>
+          <w:trHeight w:val="674"/>
         </w:trPr>
         <w:tc>
           <w:tcPr>
-            <w:tcW w:w="1720" w:type="dxa"/>
+            <w:tcW w:w="959" w:type="pct"/>
             <w:tcBorders>
               <w:top w:val="single" w:sz="5" w:space="0" w:color="000000"/>
               <w:left w:val="single" w:sz="5" w:space="0" w:color="000000"/>
@@ -22413,7 +22284,7 @@
         </w:tc>
         <w:tc>
           <w:tcPr>
-            <w:tcW w:w="7140" w:type="dxa"/>
+            <w:tcW w:w="4041" w:type="pct"/>
             <w:tcBorders>
               <w:top w:val="single" w:sz="5" w:space="0" w:color="000000"/>
               <w:left w:val="single" w:sz="5" w:space="0" w:color="000000"/>
@@ -22438,11 +22309,11 @@
       </w:tr>
       <w:tr>
         <w:trPr>
-          <w:trHeight w:hRule="exact" w:val="285"/>
+          <w:trHeight w:val="674"/>
         </w:trPr>
         <w:tc>
           <w:tcPr>
-            <w:tcW w:w="1720" w:type="dxa"/>
+            <w:tcW w:w="959" w:type="pct"/>
             <w:tcBorders>
               <w:top w:val="single" w:sz="5" w:space="0" w:color="000000"/>
               <w:left w:val="single" w:sz="5" w:space="0" w:color="000000"/>
@@ -22467,7 +22338,7 @@
         </w:tc>
         <w:tc>
           <w:tcPr>
-            <w:tcW w:w="7140" w:type="dxa"/>
+            <w:tcW w:w="4041" w:type="pct"/>
             <w:tcBorders>
               <w:top w:val="single" w:sz="5" w:space="0" w:color="000000"/>
               <w:left w:val="single" w:sz="5" w:space="0" w:color="000000"/>
@@ -22492,11 +22363,11 @@
       </w:tr>
       <w:tr>
         <w:trPr>
-          <w:trHeight w:hRule="exact" w:val="343"/>
+          <w:trHeight w:val="674"/>
         </w:trPr>
         <w:tc>
           <w:tcPr>
-            <w:tcW w:w="1720" w:type="dxa"/>
+            <w:tcW w:w="959" w:type="pct"/>
             <w:tcBorders>
               <w:top w:val="single" w:sz="5" w:space="0" w:color="000000"/>
               <w:left w:val="single" w:sz="5" w:space="0" w:color="000000"/>
@@ -22524,7 +22395,7 @@
         </w:tc>
         <w:tc>
           <w:tcPr>
-            <w:tcW w:w="7140" w:type="dxa"/>
+            <w:tcW w:w="4041" w:type="pct"/>
             <w:tcBorders>
               <w:top w:val="single" w:sz="5" w:space="0" w:color="000000"/>
               <w:left w:val="single" w:sz="5" w:space="0" w:color="000000"/>
@@ -22553,11 +22424,11 @@
       </w:tr>
       <w:tr>
         <w:trPr>
-          <w:trHeight w:hRule="exact" w:val="555"/>
+          <w:trHeight w:val="674"/>
         </w:trPr>
         <w:tc>
           <w:tcPr>
-            <w:tcW w:w="1720" w:type="dxa"/>
+            <w:tcW w:w="959" w:type="pct"/>
             <w:tcBorders>
               <w:top w:val="single" w:sz="5" w:space="0" w:color="000000"/>
               <w:left w:val="single" w:sz="5" w:space="0" w:color="000000"/>
@@ -22578,12 +22449,6 @@
               </w:rPr>
               <w:t>IEEE 1058-</w:t>
             </w:r>
-          </w:p>
-          <w:p>
-            <w:pPr>
-              <w:spacing w:after="0"/>
-              <w:ind w:left="120"/>
-            </w:pPr>
             <w:r>
               <w:rPr>
                 <w:sz w:val="24"/>
@@ -22595,7 +22460,7 @@
         </w:tc>
         <w:tc>
           <w:tcPr>
-            <w:tcW w:w="7140" w:type="dxa"/>
+            <w:tcW w:w="4041" w:type="pct"/>
             <w:tcBorders>
               <w:top w:val="single" w:sz="5" w:space="0" w:color="000000"/>
               <w:left w:val="single" w:sz="5" w:space="0" w:color="000000"/>
@@ -22633,11 +22498,11 @@
       </w:tr>
       <w:tr>
         <w:trPr>
-          <w:trHeight w:hRule="exact" w:val="285"/>
+          <w:trHeight w:val="674"/>
         </w:trPr>
         <w:tc>
           <w:tcPr>
-            <w:tcW w:w="1720" w:type="dxa"/>
+            <w:tcW w:w="959" w:type="pct"/>
             <w:tcBorders>
               <w:top w:val="single" w:sz="5" w:space="0" w:color="000000"/>
               <w:left w:val="single" w:sz="5" w:space="0" w:color="000000"/>
@@ -22662,7 +22527,7 @@
         </w:tc>
         <w:tc>
           <w:tcPr>
-            <w:tcW w:w="7140" w:type="dxa"/>
+            <w:tcW w:w="4041" w:type="pct"/>
             <w:tcBorders>
               <w:top w:val="single" w:sz="5" w:space="0" w:color="000000"/>
               <w:left w:val="single" w:sz="5" w:space="0" w:color="000000"/>
@@ -22858,7 +22723,7 @@
       <w:rPr>
         <w:noProof/>
       </w:rPr>
-      <w:t>5</w:t>
+      <w:t>18</w:t>
     </w:r>
     <w:r>
       <w:fldChar w:fldCharType="end"/>
@@ -22954,21 +22819,8 @@
       <w:spacing w:after="0" w:line="240" w:lineRule="auto"/>
     </w:pPr>
     <w:r>
-      <w:t xml:space="preserve">SE 6387: Advanced Software </w:t>
+      <w:t>SE 6387: Advanced Software Engineering  - R. Z. Wenkstern</w:t>
     </w:r>
-    <w:proofErr w:type="gramStart"/>
-    <w:r>
-      <w:t>Engineering  -</w:t>
-    </w:r>
-    <w:proofErr w:type="gramEnd"/>
-    <w:r>
-      <w:t xml:space="preserve"> R. Z. </w:t>
-    </w:r>
-    <w:proofErr w:type="spellStart"/>
-    <w:r>
-      <w:t>Wenkstern</w:t>
-    </w:r>
-    <w:proofErr w:type="spellEnd"/>
     <w:r>
       <w:tab/>
     </w:r>
@@ -22985,7 +22837,7 @@
       <w:rPr>
         <w:noProof/>
       </w:rPr>
-      <w:t>5</w:t>
+      <w:t>18</w:t>
     </w:r>
     <w:r>
       <w:fldChar w:fldCharType="end"/>
@@ -27788,7 +27640,7 @@
 </file>
 
 <file path=customXml/itemProps1.xml><?xml version="1.0" encoding="utf-8"?>
-<ds:datastoreItem xmlns:ds="http://schemas.openxmlformats.org/officeDocument/2006/customXml" ds:itemID="{03D4FC9B-37A8-4176-B08A-44214DF4DCBE}">
+<ds:datastoreItem xmlns:ds="http://schemas.openxmlformats.org/officeDocument/2006/customXml" ds:itemID="{FF6DB9C5-A844-4C28-B0CA-81930577900A}">
   <ds:schemaRefs>
     <ds:schemaRef ds:uri="http://schemas.openxmlformats.org/officeDocument/2006/bibliography"/>
   </ds:schemaRefs>

</xml_diff>